<commit_message>
thêm chức năng đăng nhập/ đăng ký, update database, đang fix bug.....
</commit_message>
<xml_diff>
--- a/HowToSetupDatabase/Các bước setup database.docx
+++ b/HowToSetupDatabase/Các bước setup database.docx
@@ -177,23 +177,7 @@
           <w:sz w:val="32"/>
           <w:szCs w:val="32"/>
         </w:rPr>
-        <w:t xml:space="preserve"> XAMPP </w:t>
-      </w:r>
-      <w:r>
-        <w:rPr>
-          <w:color w:val="000000" w:themeColor="text1"/>
-          <w:sz w:val="32"/>
-          <w:szCs w:val="32"/>
-        </w:rPr>
-        <w:t>“start”</w:t>
-      </w:r>
-      <w:r>
-        <w:rPr>
-          <w:color w:val="000000" w:themeColor="text1"/>
-          <w:sz w:val="32"/>
-          <w:szCs w:val="32"/>
-        </w:rPr>
-        <w:t xml:space="preserve"> MySQL </w:t>
+        <w:t xml:space="preserve"> XAMPP “start” MySQL </w:t>
       </w:r>
       <w:proofErr w:type="spellStart"/>
       <w:r>
@@ -242,6 +226,7 @@
       </w:pPr>
       <w:r>
         <w:rPr>
+          <w:noProof/>
           <w:color w:val="000000" w:themeColor="text1"/>
           <w:sz w:val="32"/>
           <w:szCs w:val="32"/>
@@ -384,16 +369,16 @@
           <w:sz w:val="32"/>
           <w:szCs w:val="32"/>
         </w:rPr>
-        <w:t xml:space="preserve"> l</w:t>
-      </w:r>
-      <w:proofErr w:type="spellStart"/>
-      <w:r>
-        <w:rPr>
-          <w:color w:val="000000" w:themeColor="text1"/>
-          <w:sz w:val="32"/>
-          <w:szCs w:val="32"/>
-        </w:rPr>
-        <w:t>ệnh</w:t>
+        <w:t xml:space="preserve"> </w:t>
+      </w:r>
+      <w:proofErr w:type="spellStart"/>
+      <w:r>
+        <w:rPr>
+          <w:color w:val="000000" w:themeColor="text1"/>
+          <w:sz w:val="32"/>
+          <w:szCs w:val="32"/>
+        </w:rPr>
+        <w:t>lệnh</w:t>
       </w:r>
       <w:proofErr w:type="spellEnd"/>
       <w:r>
@@ -456,8 +441,36 @@
           <w:sz w:val="32"/>
           <w:szCs w:val="32"/>
         </w:rPr>
-        <w:t xml:space="preserve"> database</w:t>
-      </w:r>
+        <w:t xml:space="preserve"> database </w:t>
+      </w:r>
+      <w:proofErr w:type="spellStart"/>
+      <w:r>
+        <w:rPr>
+          <w:color w:val="000000" w:themeColor="text1"/>
+          <w:sz w:val="32"/>
+          <w:szCs w:val="32"/>
+        </w:rPr>
+        <w:t>cinema_booking_db</w:t>
+      </w:r>
+      <w:proofErr w:type="spellEnd"/>
+      <w:r>
+        <w:rPr>
+          <w:color w:val="000000" w:themeColor="text1"/>
+          <w:sz w:val="32"/>
+          <w:szCs w:val="32"/>
+        </w:rPr>
+        <w:t>(</w:t>
+      </w:r>
+      <w:proofErr w:type="spellStart"/>
+      <w:r>
+        <w:rPr>
+          <w:color w:val="000000" w:themeColor="text1"/>
+          <w:sz w:val="32"/>
+          <w:szCs w:val="32"/>
+        </w:rPr>
+        <w:t>chưa</w:t>
+      </w:r>
+      <w:proofErr w:type="spellEnd"/>
       <w:r>
         <w:rPr>
           <w:color w:val="000000" w:themeColor="text1"/>
@@ -473,35 +486,7 @@
           <w:sz w:val="32"/>
           <w:szCs w:val="32"/>
         </w:rPr>
-        <w:t>cinema_booking_</w:t>
-      </w:r>
-      <w:proofErr w:type="gramStart"/>
-      <w:r>
-        <w:rPr>
-          <w:color w:val="000000" w:themeColor="text1"/>
-          <w:sz w:val="32"/>
-          <w:szCs w:val="32"/>
-        </w:rPr>
-        <w:t>db</w:t>
-      </w:r>
-      <w:proofErr w:type="spellEnd"/>
-      <w:r>
-        <w:rPr>
-          <w:color w:val="000000" w:themeColor="text1"/>
-          <w:sz w:val="32"/>
-          <w:szCs w:val="32"/>
-        </w:rPr>
-        <w:t>(</w:t>
-      </w:r>
-      <w:proofErr w:type="spellStart"/>
-      <w:proofErr w:type="gramEnd"/>
-      <w:r>
-        <w:rPr>
-          <w:color w:val="000000" w:themeColor="text1"/>
-          <w:sz w:val="32"/>
-          <w:szCs w:val="32"/>
-        </w:rPr>
-        <w:t>chưa</w:t>
+        <w:t>có</w:t>
       </w:r>
       <w:proofErr w:type="spellEnd"/>
       <w:r>
@@ -519,7 +504,7 @@
           <w:sz w:val="32"/>
           <w:szCs w:val="32"/>
         </w:rPr>
-        <w:t>có</w:t>
+        <w:t>dữ</w:t>
       </w:r>
       <w:proofErr w:type="spellEnd"/>
       <w:r>
@@ -537,7 +522,7 @@
           <w:sz w:val="32"/>
           <w:szCs w:val="32"/>
         </w:rPr>
-        <w:t>dữ</w:t>
+        <w:t>liệu</w:t>
       </w:r>
       <w:proofErr w:type="spellEnd"/>
       <w:r>
@@ -555,7 +540,7 @@
           <w:sz w:val="32"/>
           <w:szCs w:val="32"/>
         </w:rPr>
-        <w:t>liệu</w:t>
+        <w:t>gì</w:t>
       </w:r>
       <w:proofErr w:type="spellEnd"/>
       <w:r>
@@ -573,24 +558,6 @@
           <w:sz w:val="32"/>
           <w:szCs w:val="32"/>
         </w:rPr>
-        <w:t>gì</w:t>
-      </w:r>
-      <w:proofErr w:type="spellEnd"/>
-      <w:r>
-        <w:rPr>
-          <w:color w:val="000000" w:themeColor="text1"/>
-          <w:sz w:val="32"/>
-          <w:szCs w:val="32"/>
-        </w:rPr>
-        <w:t xml:space="preserve"> </w:t>
-      </w:r>
-      <w:proofErr w:type="spellStart"/>
-      <w:r>
-        <w:rPr>
-          <w:color w:val="000000" w:themeColor="text1"/>
-          <w:sz w:val="32"/>
-          <w:szCs w:val="32"/>
-        </w:rPr>
         <w:t>cả</w:t>
       </w:r>
       <w:proofErr w:type="spellEnd"/>
@@ -613,6 +580,7 @@
       </w:pPr>
       <w:r>
         <w:rPr>
+          <w:noProof/>
           <w:color w:val="000000" w:themeColor="text1"/>
           <w:sz w:val="32"/>
           <w:szCs w:val="32"/>
@@ -687,33 +655,15 @@
           <w:sz w:val="32"/>
           <w:szCs w:val="32"/>
         </w:rPr>
-        <w:t>B</w:t>
-      </w:r>
-      <w:proofErr w:type="gramStart"/>
-      <w:r>
-        <w:rPr>
-          <w:color w:val="EE0000"/>
-          <w:sz w:val="32"/>
-          <w:szCs w:val="32"/>
-        </w:rPr>
-        <w:t>3:</w:t>
-      </w:r>
-      <w:r>
-        <w:rPr>
-          <w:color w:val="000000" w:themeColor="text1"/>
-          <w:sz w:val="32"/>
-          <w:szCs w:val="32"/>
-        </w:rPr>
-        <w:t>Mở</w:t>
-      </w:r>
-      <w:proofErr w:type="gramEnd"/>
-      <w:r>
-        <w:rPr>
-          <w:color w:val="000000" w:themeColor="text1"/>
-          <w:sz w:val="32"/>
-          <w:szCs w:val="32"/>
-        </w:rPr>
-        <w:t xml:space="preserve"> XAMPP </w:t>
+        <w:t>B3:</w:t>
+      </w:r>
+      <w:r>
+        <w:rPr>
+          <w:color w:val="000000" w:themeColor="text1"/>
+          <w:sz w:val="32"/>
+          <w:szCs w:val="32"/>
+        </w:rPr>
+        <w:t xml:space="preserve">Mở XAMPP </w:t>
       </w:r>
       <w:proofErr w:type="spellStart"/>
       <w:r>
@@ -798,6 +748,7 @@
       </w:pPr>
       <w:r>
         <w:rPr>
+          <w:noProof/>
           <w:color w:val="000000" w:themeColor="text1"/>
           <w:sz w:val="32"/>
           <w:szCs w:val="32"/>
@@ -1323,6 +1274,280 @@
           <w:szCs w:val="32"/>
         </w:rPr>
       </w:pPr>
+    </w:p>
+    <w:p>
+      <w:pPr>
+        <w:rPr>
+          <w:color w:val="000000" w:themeColor="text1"/>
+          <w:sz w:val="32"/>
+          <w:szCs w:val="32"/>
+        </w:rPr>
+      </w:pPr>
+      <w:r>
+        <w:rPr>
+          <w:color w:val="000000" w:themeColor="text1"/>
+          <w:sz w:val="32"/>
+          <w:szCs w:val="32"/>
+        </w:rPr>
+        <w:t>INSERT INTO cinemas (Name, Location, Phone)</w:t>
+      </w:r>
+    </w:p>
+    <w:p>
+      <w:pPr>
+        <w:rPr>
+          <w:color w:val="000000" w:themeColor="text1"/>
+          <w:sz w:val="32"/>
+          <w:szCs w:val="32"/>
+        </w:rPr>
+      </w:pPr>
+      <w:r>
+        <w:rPr>
+          <w:color w:val="000000" w:themeColor="text1"/>
+          <w:sz w:val="32"/>
+          <w:szCs w:val="32"/>
+        </w:rPr>
+        <w:t xml:space="preserve">VALUES </w:t>
+      </w:r>
+    </w:p>
+    <w:p>
+      <w:pPr>
+        <w:rPr>
+          <w:color w:val="000000" w:themeColor="text1"/>
+          <w:sz w:val="32"/>
+          <w:szCs w:val="32"/>
+        </w:rPr>
+      </w:pPr>
+      <w:r>
+        <w:rPr>
+          <w:color w:val="000000" w:themeColor="text1"/>
+          <w:sz w:val="32"/>
+          <w:szCs w:val="32"/>
+        </w:rPr>
+        <w:t xml:space="preserve">('CGV </w:t>
+      </w:r>
+      <w:proofErr w:type="spellStart"/>
+      <w:r>
+        <w:rPr>
+          <w:color w:val="000000" w:themeColor="text1"/>
+          <w:sz w:val="32"/>
+          <w:szCs w:val="32"/>
+        </w:rPr>
+        <w:t>Vincom</w:t>
+      </w:r>
+      <w:proofErr w:type="spellEnd"/>
+      <w:r>
+        <w:rPr>
+          <w:color w:val="000000" w:themeColor="text1"/>
+          <w:sz w:val="32"/>
+          <w:szCs w:val="32"/>
+        </w:rPr>
+        <w:t xml:space="preserve"> </w:t>
+      </w:r>
+      <w:proofErr w:type="spellStart"/>
+      <w:r>
+        <w:rPr>
+          <w:color w:val="000000" w:themeColor="text1"/>
+          <w:sz w:val="32"/>
+          <w:szCs w:val="32"/>
+        </w:rPr>
+        <w:t>Đồng</w:t>
+      </w:r>
+      <w:proofErr w:type="spellEnd"/>
+      <w:r>
+        <w:rPr>
+          <w:color w:val="000000" w:themeColor="text1"/>
+          <w:sz w:val="32"/>
+          <w:szCs w:val="32"/>
+        </w:rPr>
+        <w:t xml:space="preserve"> </w:t>
+      </w:r>
+      <w:proofErr w:type="spellStart"/>
+      <w:r>
+        <w:rPr>
+          <w:color w:val="000000" w:themeColor="text1"/>
+          <w:sz w:val="32"/>
+          <w:szCs w:val="32"/>
+        </w:rPr>
+        <w:t>Khởi</w:t>
+      </w:r>
+      <w:proofErr w:type="spellEnd"/>
+      <w:r>
+        <w:rPr>
+          <w:color w:val="000000" w:themeColor="text1"/>
+          <w:sz w:val="32"/>
+          <w:szCs w:val="32"/>
+        </w:rPr>
+        <w:t>', '</w:t>
+      </w:r>
+      <w:proofErr w:type="spellStart"/>
+      <w:r>
+        <w:rPr>
+          <w:color w:val="000000" w:themeColor="text1"/>
+          <w:sz w:val="32"/>
+          <w:szCs w:val="32"/>
+        </w:rPr>
+        <w:t>Quận</w:t>
+      </w:r>
+      <w:proofErr w:type="spellEnd"/>
+      <w:r>
+        <w:rPr>
+          <w:color w:val="000000" w:themeColor="text1"/>
+          <w:sz w:val="32"/>
+          <w:szCs w:val="32"/>
+        </w:rPr>
+        <w:t xml:space="preserve"> 1, TP.HCM', '028-3823-4567'),</w:t>
+      </w:r>
+    </w:p>
+    <w:p>
+      <w:pPr>
+        <w:rPr>
+          <w:color w:val="000000" w:themeColor="text1"/>
+          <w:sz w:val="32"/>
+          <w:szCs w:val="32"/>
+        </w:rPr>
+      </w:pPr>
+      <w:r>
+        <w:rPr>
+          <w:color w:val="000000" w:themeColor="text1"/>
+          <w:sz w:val="32"/>
+          <w:szCs w:val="32"/>
+        </w:rPr>
+        <w:t>('Galaxy Nguyễn Du', '</w:t>
+      </w:r>
+      <w:proofErr w:type="spellStart"/>
+      <w:r>
+        <w:rPr>
+          <w:color w:val="000000" w:themeColor="text1"/>
+          <w:sz w:val="32"/>
+          <w:szCs w:val="32"/>
+        </w:rPr>
+        <w:t>Quận</w:t>
+      </w:r>
+      <w:proofErr w:type="spellEnd"/>
+      <w:r>
+        <w:rPr>
+          <w:color w:val="000000" w:themeColor="text1"/>
+          <w:sz w:val="32"/>
+          <w:szCs w:val="32"/>
+        </w:rPr>
+        <w:t xml:space="preserve"> 1, TP.HCM', '028-3923-6789'),</w:t>
+      </w:r>
+    </w:p>
+    <w:p>
+      <w:pPr>
+        <w:rPr>
+          <w:color w:val="000000" w:themeColor="text1"/>
+          <w:sz w:val="32"/>
+          <w:szCs w:val="32"/>
+        </w:rPr>
+      </w:pPr>
+      <w:r>
+        <w:rPr>
+          <w:color w:val="000000" w:themeColor="text1"/>
+          <w:sz w:val="32"/>
+          <w:szCs w:val="32"/>
+        </w:rPr>
+        <w:t xml:space="preserve">('Lotte Cinema </w:t>
+      </w:r>
+      <w:proofErr w:type="spellStart"/>
+      <w:r>
+        <w:rPr>
+          <w:color w:val="000000" w:themeColor="text1"/>
+          <w:sz w:val="32"/>
+          <w:szCs w:val="32"/>
+        </w:rPr>
+        <w:t>Gò</w:t>
+      </w:r>
+      <w:proofErr w:type="spellEnd"/>
+      <w:r>
+        <w:rPr>
+          <w:color w:val="000000" w:themeColor="text1"/>
+          <w:sz w:val="32"/>
+          <w:szCs w:val="32"/>
+        </w:rPr>
+        <w:t xml:space="preserve"> </w:t>
+      </w:r>
+      <w:proofErr w:type="spellStart"/>
+      <w:r>
+        <w:rPr>
+          <w:color w:val="000000" w:themeColor="text1"/>
+          <w:sz w:val="32"/>
+          <w:szCs w:val="32"/>
+        </w:rPr>
+        <w:t>Vấp</w:t>
+      </w:r>
+      <w:proofErr w:type="spellEnd"/>
+      <w:r>
+        <w:rPr>
+          <w:color w:val="000000" w:themeColor="text1"/>
+          <w:sz w:val="32"/>
+          <w:szCs w:val="32"/>
+        </w:rPr>
+        <w:t>', '</w:t>
+      </w:r>
+      <w:proofErr w:type="spellStart"/>
+      <w:r>
+        <w:rPr>
+          <w:color w:val="000000" w:themeColor="text1"/>
+          <w:sz w:val="32"/>
+          <w:szCs w:val="32"/>
+        </w:rPr>
+        <w:t>Quận</w:t>
+      </w:r>
+      <w:proofErr w:type="spellEnd"/>
+      <w:r>
+        <w:rPr>
+          <w:color w:val="000000" w:themeColor="text1"/>
+          <w:sz w:val="32"/>
+          <w:szCs w:val="32"/>
+        </w:rPr>
+        <w:t xml:space="preserve"> </w:t>
+      </w:r>
+      <w:proofErr w:type="spellStart"/>
+      <w:r>
+        <w:rPr>
+          <w:color w:val="000000" w:themeColor="text1"/>
+          <w:sz w:val="32"/>
+          <w:szCs w:val="32"/>
+        </w:rPr>
+        <w:t>Gò</w:t>
+      </w:r>
+      <w:proofErr w:type="spellEnd"/>
+      <w:r>
+        <w:rPr>
+          <w:color w:val="000000" w:themeColor="text1"/>
+          <w:sz w:val="32"/>
+          <w:szCs w:val="32"/>
+        </w:rPr>
+        <w:t xml:space="preserve"> </w:t>
+      </w:r>
+      <w:proofErr w:type="spellStart"/>
+      <w:r>
+        <w:rPr>
+          <w:color w:val="000000" w:themeColor="text1"/>
+          <w:sz w:val="32"/>
+          <w:szCs w:val="32"/>
+        </w:rPr>
+        <w:t>Vấp</w:t>
+      </w:r>
+      <w:proofErr w:type="spellEnd"/>
+      <w:r>
+        <w:rPr>
+          <w:color w:val="000000" w:themeColor="text1"/>
+          <w:sz w:val="32"/>
+          <w:szCs w:val="32"/>
+        </w:rPr>
+        <w:t>, TP.HCM', '028-3989-1234'),</w:t>
+      </w:r>
+    </w:p>
+    <w:p>
+      <w:pPr>
+        <w:rPr>
+          <w:color w:val="000000" w:themeColor="text1"/>
+          <w:sz w:val="32"/>
+          <w:szCs w:val="32"/>
+        </w:rPr>
+      </w:pPr>
       <w:r>
         <w:rPr>
           <w:color w:val="000000" w:themeColor="text1"/>
@@ -1330,6 +1555,131 @@
           <w:szCs w:val="32"/>
         </w:rPr>
         <w:lastRenderedPageBreak/>
+        <w:t xml:space="preserve">('BHD Star Thảo </w:t>
+      </w:r>
+      <w:proofErr w:type="spellStart"/>
+      <w:r>
+        <w:rPr>
+          <w:color w:val="000000" w:themeColor="text1"/>
+          <w:sz w:val="32"/>
+          <w:szCs w:val="32"/>
+        </w:rPr>
+        <w:t>Điền</w:t>
+      </w:r>
+      <w:proofErr w:type="spellEnd"/>
+      <w:r>
+        <w:rPr>
+          <w:color w:val="000000" w:themeColor="text1"/>
+          <w:sz w:val="32"/>
+          <w:szCs w:val="32"/>
+        </w:rPr>
+        <w:t>', '</w:t>
+      </w:r>
+      <w:proofErr w:type="spellStart"/>
+      <w:r>
+        <w:rPr>
+          <w:color w:val="000000" w:themeColor="text1"/>
+          <w:sz w:val="32"/>
+          <w:szCs w:val="32"/>
+        </w:rPr>
+        <w:t>Quận</w:t>
+      </w:r>
+      <w:proofErr w:type="spellEnd"/>
+      <w:r>
+        <w:rPr>
+          <w:color w:val="000000" w:themeColor="text1"/>
+          <w:sz w:val="32"/>
+          <w:szCs w:val="32"/>
+        </w:rPr>
+        <w:t xml:space="preserve"> 2, TP.HCM', '028-3744-5678'),</w:t>
+      </w:r>
+    </w:p>
+    <w:p>
+      <w:pPr>
+        <w:rPr>
+          <w:color w:val="000000" w:themeColor="text1"/>
+          <w:sz w:val="32"/>
+          <w:szCs w:val="32"/>
+        </w:rPr>
+      </w:pPr>
+      <w:r>
+        <w:rPr>
+          <w:color w:val="000000" w:themeColor="text1"/>
+          <w:sz w:val="32"/>
+          <w:szCs w:val="32"/>
+        </w:rPr>
+        <w:t>('</w:t>
+      </w:r>
+      <w:proofErr w:type="spellStart"/>
+      <w:r>
+        <w:rPr>
+          <w:color w:val="000000" w:themeColor="text1"/>
+          <w:sz w:val="32"/>
+          <w:szCs w:val="32"/>
+        </w:rPr>
+        <w:t>Cinestar</w:t>
+      </w:r>
+      <w:proofErr w:type="spellEnd"/>
+      <w:r>
+        <w:rPr>
+          <w:color w:val="000000" w:themeColor="text1"/>
+          <w:sz w:val="32"/>
+          <w:szCs w:val="32"/>
+        </w:rPr>
+        <w:t xml:space="preserve"> Hai </w:t>
+      </w:r>
+      <w:proofErr w:type="spellStart"/>
+      <w:r>
+        <w:rPr>
+          <w:color w:val="000000" w:themeColor="text1"/>
+          <w:sz w:val="32"/>
+          <w:szCs w:val="32"/>
+        </w:rPr>
+        <w:t>Bà</w:t>
+      </w:r>
+      <w:proofErr w:type="spellEnd"/>
+      <w:r>
+        <w:rPr>
+          <w:color w:val="000000" w:themeColor="text1"/>
+          <w:sz w:val="32"/>
+          <w:szCs w:val="32"/>
+        </w:rPr>
+        <w:t xml:space="preserve"> Trưng', '</w:t>
+      </w:r>
+      <w:proofErr w:type="spellStart"/>
+      <w:r>
+        <w:rPr>
+          <w:color w:val="000000" w:themeColor="text1"/>
+          <w:sz w:val="32"/>
+          <w:szCs w:val="32"/>
+        </w:rPr>
+        <w:t>Quận</w:t>
+      </w:r>
+      <w:proofErr w:type="spellEnd"/>
+      <w:r>
+        <w:rPr>
+          <w:color w:val="000000" w:themeColor="text1"/>
+          <w:sz w:val="32"/>
+          <w:szCs w:val="32"/>
+        </w:rPr>
+        <w:t xml:space="preserve"> 3, TP.HCM', '028-3930-7890');</w:t>
+      </w:r>
+    </w:p>
+    <w:p>
+      <w:pPr>
+        <w:rPr>
+          <w:color w:val="000000" w:themeColor="text1"/>
+          <w:sz w:val="32"/>
+          <w:szCs w:val="32"/>
+        </w:rPr>
+      </w:pPr>
+      <w:r>
+        <w:rPr>
+          <w:noProof/>
+          <w:color w:val="000000" w:themeColor="text1"/>
+          <w:sz w:val="32"/>
+          <w:szCs w:val="32"/>
+        </w:rPr>
         <w:drawing>
           <wp:anchor distT="0" distB="0" distL="114300" distR="114300" simplePos="0" relativeHeight="251658240" behindDoc="1" locked="0" layoutInCell="1" allowOverlap="1" wp14:anchorId="5D33CE12" wp14:editId="1C08AABF">
             <wp:simplePos x="0" y="0"/>

</xml_diff>

<commit_message>
fix bug phần booking seat và thêm database cho seats
</commit_message>
<xml_diff>
--- a/HowToSetupDatabase/Các bước setup database.docx
+++ b/HowToSetupDatabase/Các bước setup database.docx
@@ -17,34 +17,16 @@
           <w:sz w:val="72"/>
           <w:szCs w:val="72"/>
         </w:rPr>
-        <w:t xml:space="preserve">Các </w:t>
-      </w:r>
-      <w:proofErr w:type="spellStart"/>
-      <w:r>
-        <w:rPr>
-          <w:color w:val="4C94D8" w:themeColor="text2" w:themeTint="80"/>
+        <w:t>Các bước setup database</w:t>
+      </w:r>
+    </w:p>
+    <w:p>
+      <w:pPr>
+        <w:rPr>
+          <w:color w:val="000000" w:themeColor="text1"/>
           <w:sz w:val="72"/>
           <w:szCs w:val="72"/>
         </w:rPr>
-        <w:t>bước</w:t>
-      </w:r>
-      <w:proofErr w:type="spellEnd"/>
-      <w:r>
-        <w:rPr>
-          <w:color w:val="4C94D8" w:themeColor="text2" w:themeTint="80"/>
-          <w:sz w:val="72"/>
-          <w:szCs w:val="72"/>
-        </w:rPr>
-        <w:t xml:space="preserve"> setup database</w:t>
-      </w:r>
-    </w:p>
-    <w:p>
-      <w:pPr>
-        <w:rPr>
-          <w:color w:val="000000" w:themeColor="text1"/>
-          <w:sz w:val="72"/>
-          <w:szCs w:val="72"/>
-        </w:rPr>
       </w:pPr>
     </w:p>
     <w:p>
@@ -69,151 +51,7 @@
           <w:sz w:val="32"/>
           <w:szCs w:val="32"/>
         </w:rPr>
-        <w:t xml:space="preserve"> </w:t>
-      </w:r>
-      <w:proofErr w:type="spellStart"/>
-      <w:r>
-        <w:rPr>
-          <w:color w:val="000000" w:themeColor="text1"/>
-          <w:sz w:val="32"/>
-          <w:szCs w:val="32"/>
-        </w:rPr>
-        <w:t>Mở</w:t>
-      </w:r>
-      <w:proofErr w:type="spellEnd"/>
-      <w:r>
-        <w:rPr>
-          <w:color w:val="000000" w:themeColor="text1"/>
-          <w:sz w:val="32"/>
-          <w:szCs w:val="32"/>
-        </w:rPr>
-        <w:t xml:space="preserve"> </w:t>
-      </w:r>
-      <w:proofErr w:type="spellStart"/>
-      <w:r>
-        <w:rPr>
-          <w:color w:val="000000" w:themeColor="text1"/>
-          <w:sz w:val="32"/>
-          <w:szCs w:val="32"/>
-        </w:rPr>
-        <w:t>đồ</w:t>
-      </w:r>
-      <w:proofErr w:type="spellEnd"/>
-      <w:r>
-        <w:rPr>
-          <w:color w:val="000000" w:themeColor="text1"/>
-          <w:sz w:val="32"/>
-          <w:szCs w:val="32"/>
-        </w:rPr>
-        <w:t xml:space="preserve"> </w:t>
-      </w:r>
-      <w:proofErr w:type="spellStart"/>
-      <w:r>
-        <w:rPr>
-          <w:color w:val="000000" w:themeColor="text1"/>
-          <w:sz w:val="32"/>
-          <w:szCs w:val="32"/>
-        </w:rPr>
-        <w:t>án</w:t>
-      </w:r>
-      <w:proofErr w:type="spellEnd"/>
-      <w:r>
-        <w:rPr>
-          <w:color w:val="000000" w:themeColor="text1"/>
-          <w:sz w:val="32"/>
-          <w:szCs w:val="32"/>
-        </w:rPr>
-        <w:t xml:space="preserve"> </w:t>
-      </w:r>
-      <w:proofErr w:type="spellStart"/>
-      <w:r>
-        <w:rPr>
-          <w:color w:val="000000" w:themeColor="text1"/>
-          <w:sz w:val="32"/>
-          <w:szCs w:val="32"/>
-        </w:rPr>
-        <w:t>lên</w:t>
-      </w:r>
-      <w:proofErr w:type="spellEnd"/>
-      <w:r>
-        <w:rPr>
-          <w:color w:val="000000" w:themeColor="text1"/>
-          <w:sz w:val="32"/>
-          <w:szCs w:val="32"/>
-        </w:rPr>
-        <w:t xml:space="preserve"> </w:t>
-      </w:r>
-      <w:proofErr w:type="spellStart"/>
-      <w:r>
-        <w:rPr>
-          <w:color w:val="000000" w:themeColor="text1"/>
-          <w:sz w:val="32"/>
-          <w:szCs w:val="32"/>
-        </w:rPr>
-        <w:t>xong</w:t>
-      </w:r>
-      <w:proofErr w:type="spellEnd"/>
-      <w:r>
-        <w:rPr>
-          <w:color w:val="000000" w:themeColor="text1"/>
-          <w:sz w:val="32"/>
-          <w:szCs w:val="32"/>
-        </w:rPr>
-        <w:t xml:space="preserve"> </w:t>
-      </w:r>
-      <w:proofErr w:type="spellStart"/>
-      <w:r>
-        <w:rPr>
-          <w:color w:val="000000" w:themeColor="text1"/>
-          <w:sz w:val="32"/>
-          <w:szCs w:val="32"/>
-        </w:rPr>
-        <w:t>vào</w:t>
-      </w:r>
-      <w:proofErr w:type="spellEnd"/>
-      <w:r>
-        <w:rPr>
-          <w:color w:val="000000" w:themeColor="text1"/>
-          <w:sz w:val="32"/>
-          <w:szCs w:val="32"/>
-        </w:rPr>
-        <w:t xml:space="preserve"> XAMPP “start” MySQL </w:t>
-      </w:r>
-      <w:proofErr w:type="spellStart"/>
-      <w:r>
-        <w:rPr>
-          <w:color w:val="000000" w:themeColor="text1"/>
-          <w:sz w:val="32"/>
-          <w:szCs w:val="32"/>
-        </w:rPr>
-        <w:t>và</w:t>
-      </w:r>
-      <w:proofErr w:type="spellEnd"/>
-      <w:r>
-        <w:rPr>
-          <w:color w:val="000000" w:themeColor="text1"/>
-          <w:sz w:val="32"/>
-          <w:szCs w:val="32"/>
-        </w:rPr>
-        <w:t xml:space="preserve"> Apache </w:t>
-      </w:r>
-      <w:proofErr w:type="spellStart"/>
-      <w:r>
-        <w:rPr>
-          <w:color w:val="000000" w:themeColor="text1"/>
-          <w:sz w:val="32"/>
-          <w:szCs w:val="32"/>
-        </w:rPr>
-        <w:t>lên</w:t>
-      </w:r>
-      <w:proofErr w:type="spellEnd"/>
-      <w:r>
-        <w:rPr>
-          <w:color w:val="000000" w:themeColor="text1"/>
-          <w:sz w:val="32"/>
-          <w:szCs w:val="32"/>
-        </w:rPr>
-        <w:t>.</w:t>
+        <w:t xml:space="preserve"> Mở đồ án lên xong vào XAMPP “start” MySQL và Apache lên.</w:t>
       </w:r>
     </w:p>
     <w:p>
@@ -299,275 +137,13 @@
         </w:rPr>
         <w:t xml:space="preserve"> </w:t>
       </w:r>
-      <w:proofErr w:type="spellStart"/>
-      <w:r>
-        <w:rPr>
-          <w:color w:val="000000" w:themeColor="text1"/>
-          <w:sz w:val="32"/>
-          <w:szCs w:val="32"/>
-        </w:rPr>
-        <w:t>mở</w:t>
-      </w:r>
-      <w:proofErr w:type="spellEnd"/>
-      <w:r>
-        <w:rPr>
-          <w:color w:val="000000" w:themeColor="text1"/>
-          <w:sz w:val="32"/>
-          <w:szCs w:val="32"/>
-        </w:rPr>
-        <w:t xml:space="preserve"> terminal </w:t>
-      </w:r>
-      <w:proofErr w:type="spellStart"/>
-      <w:r>
-        <w:rPr>
-          <w:color w:val="000000" w:themeColor="text1"/>
-          <w:sz w:val="32"/>
-          <w:szCs w:val="32"/>
-        </w:rPr>
-        <w:t>trong</w:t>
-      </w:r>
-      <w:proofErr w:type="spellEnd"/>
-      <w:r>
-        <w:rPr>
-          <w:color w:val="000000" w:themeColor="text1"/>
-          <w:sz w:val="32"/>
-          <w:szCs w:val="32"/>
-        </w:rPr>
-        <w:t xml:space="preserve"> project </w:t>
-      </w:r>
-      <w:proofErr w:type="spellStart"/>
-      <w:r>
-        <w:rPr>
-          <w:color w:val="000000" w:themeColor="text1"/>
-          <w:sz w:val="32"/>
-          <w:szCs w:val="32"/>
-        </w:rPr>
-        <w:t>rồi</w:t>
-      </w:r>
-      <w:proofErr w:type="spellEnd"/>
-      <w:r>
-        <w:rPr>
-          <w:color w:val="000000" w:themeColor="text1"/>
-          <w:sz w:val="32"/>
-          <w:szCs w:val="32"/>
-        </w:rPr>
-        <w:t xml:space="preserve"> </w:t>
-      </w:r>
-      <w:proofErr w:type="spellStart"/>
-      <w:r>
-        <w:rPr>
-          <w:color w:val="000000" w:themeColor="text1"/>
-          <w:sz w:val="32"/>
-          <w:szCs w:val="32"/>
-        </w:rPr>
-        <w:t>gõ</w:t>
-      </w:r>
-      <w:proofErr w:type="spellEnd"/>
-      <w:r>
-        <w:rPr>
-          <w:color w:val="000000" w:themeColor="text1"/>
-          <w:sz w:val="32"/>
-          <w:szCs w:val="32"/>
-        </w:rPr>
-        <w:t xml:space="preserve"> </w:t>
-      </w:r>
-      <w:proofErr w:type="spellStart"/>
-      <w:r>
-        <w:rPr>
-          <w:color w:val="000000" w:themeColor="text1"/>
-          <w:sz w:val="32"/>
-          <w:szCs w:val="32"/>
-        </w:rPr>
-        <w:t>lệnh</w:t>
-      </w:r>
-      <w:proofErr w:type="spellEnd"/>
-      <w:r>
-        <w:rPr>
-          <w:color w:val="000000" w:themeColor="text1"/>
-          <w:sz w:val="32"/>
-          <w:szCs w:val="32"/>
-        </w:rPr>
-        <w:t xml:space="preserve"> "dotnet </w:t>
-      </w:r>
-      <w:proofErr w:type="spellStart"/>
-      <w:r>
-        <w:rPr>
-          <w:color w:val="000000" w:themeColor="text1"/>
-          <w:sz w:val="32"/>
-          <w:szCs w:val="32"/>
-        </w:rPr>
-        <w:t>ef</w:t>
-      </w:r>
-      <w:proofErr w:type="spellEnd"/>
-      <w:r>
-        <w:rPr>
-          <w:color w:val="000000" w:themeColor="text1"/>
-          <w:sz w:val="32"/>
-          <w:szCs w:val="32"/>
-        </w:rPr>
-        <w:t xml:space="preserve"> database update"--&gt;</w:t>
-      </w:r>
-      <w:proofErr w:type="spellStart"/>
-      <w:r>
-        <w:rPr>
-          <w:color w:val="000000" w:themeColor="text1"/>
-          <w:sz w:val="32"/>
-          <w:szCs w:val="32"/>
-        </w:rPr>
-        <w:t>để</w:t>
-      </w:r>
-      <w:proofErr w:type="spellEnd"/>
-      <w:r>
-        <w:rPr>
-          <w:color w:val="000000" w:themeColor="text1"/>
-          <w:sz w:val="32"/>
-          <w:szCs w:val="32"/>
-        </w:rPr>
-        <w:t xml:space="preserve"> </w:t>
-      </w:r>
-      <w:proofErr w:type="spellStart"/>
-      <w:r>
-        <w:rPr>
-          <w:color w:val="000000" w:themeColor="text1"/>
-          <w:sz w:val="32"/>
-          <w:szCs w:val="32"/>
-        </w:rPr>
-        <w:t>tạo</w:t>
-      </w:r>
-      <w:proofErr w:type="spellEnd"/>
-      <w:r>
-        <w:rPr>
-          <w:color w:val="000000" w:themeColor="text1"/>
-          <w:sz w:val="32"/>
-          <w:szCs w:val="32"/>
-        </w:rPr>
-        <w:t xml:space="preserve"> database </w:t>
-      </w:r>
-      <w:proofErr w:type="spellStart"/>
-      <w:r>
-        <w:rPr>
-          <w:color w:val="000000" w:themeColor="text1"/>
-          <w:sz w:val="32"/>
-          <w:szCs w:val="32"/>
-        </w:rPr>
-        <w:t>cinema_booking_db</w:t>
-      </w:r>
-      <w:proofErr w:type="spellEnd"/>
-      <w:r>
-        <w:rPr>
-          <w:color w:val="000000" w:themeColor="text1"/>
-          <w:sz w:val="32"/>
-          <w:szCs w:val="32"/>
-        </w:rPr>
-        <w:t>(</w:t>
-      </w:r>
-      <w:proofErr w:type="spellStart"/>
-      <w:r>
-        <w:rPr>
-          <w:color w:val="000000" w:themeColor="text1"/>
-          <w:sz w:val="32"/>
-          <w:szCs w:val="32"/>
-        </w:rPr>
-        <w:t>chưa</w:t>
-      </w:r>
-      <w:proofErr w:type="spellEnd"/>
-      <w:r>
-        <w:rPr>
-          <w:color w:val="000000" w:themeColor="text1"/>
-          <w:sz w:val="32"/>
-          <w:szCs w:val="32"/>
-        </w:rPr>
-        <w:t xml:space="preserve"> </w:t>
-      </w:r>
-      <w:proofErr w:type="spellStart"/>
-      <w:r>
-        <w:rPr>
-          <w:color w:val="000000" w:themeColor="text1"/>
-          <w:sz w:val="32"/>
-          <w:szCs w:val="32"/>
-        </w:rPr>
-        <w:t>có</w:t>
-      </w:r>
-      <w:proofErr w:type="spellEnd"/>
-      <w:r>
-        <w:rPr>
-          <w:color w:val="000000" w:themeColor="text1"/>
-          <w:sz w:val="32"/>
-          <w:szCs w:val="32"/>
-        </w:rPr>
-        <w:t xml:space="preserve"> </w:t>
-      </w:r>
-      <w:proofErr w:type="spellStart"/>
-      <w:r>
-        <w:rPr>
-          <w:color w:val="000000" w:themeColor="text1"/>
-          <w:sz w:val="32"/>
-          <w:szCs w:val="32"/>
-        </w:rPr>
-        <w:t>dữ</w:t>
-      </w:r>
-      <w:proofErr w:type="spellEnd"/>
-      <w:r>
-        <w:rPr>
-          <w:color w:val="000000" w:themeColor="text1"/>
-          <w:sz w:val="32"/>
-          <w:szCs w:val="32"/>
-        </w:rPr>
-        <w:t xml:space="preserve"> </w:t>
-      </w:r>
-      <w:proofErr w:type="spellStart"/>
-      <w:r>
-        <w:rPr>
-          <w:color w:val="000000" w:themeColor="text1"/>
-          <w:sz w:val="32"/>
-          <w:szCs w:val="32"/>
-        </w:rPr>
-        <w:t>liệu</w:t>
-      </w:r>
-      <w:proofErr w:type="spellEnd"/>
-      <w:r>
-        <w:rPr>
-          <w:color w:val="000000" w:themeColor="text1"/>
-          <w:sz w:val="32"/>
-          <w:szCs w:val="32"/>
-        </w:rPr>
-        <w:t xml:space="preserve"> </w:t>
-      </w:r>
-      <w:proofErr w:type="spellStart"/>
-      <w:r>
-        <w:rPr>
-          <w:color w:val="000000" w:themeColor="text1"/>
-          <w:sz w:val="32"/>
-          <w:szCs w:val="32"/>
-        </w:rPr>
-        <w:t>gì</w:t>
-      </w:r>
-      <w:proofErr w:type="spellEnd"/>
-      <w:r>
-        <w:rPr>
-          <w:color w:val="000000" w:themeColor="text1"/>
-          <w:sz w:val="32"/>
-          <w:szCs w:val="32"/>
-        </w:rPr>
-        <w:t xml:space="preserve"> </w:t>
-      </w:r>
-      <w:proofErr w:type="spellStart"/>
-      <w:r>
-        <w:rPr>
-          <w:color w:val="000000" w:themeColor="text1"/>
-          <w:sz w:val="32"/>
-          <w:szCs w:val="32"/>
-        </w:rPr>
-        <w:t>cả</w:t>
-      </w:r>
-      <w:proofErr w:type="spellEnd"/>
-      <w:r>
-        <w:rPr>
-          <w:color w:val="000000" w:themeColor="text1"/>
-          <w:sz w:val="32"/>
-          <w:szCs w:val="32"/>
-        </w:rPr>
-        <w:t>)</w:t>
+      <w:r>
+        <w:rPr>
+          <w:color w:val="000000" w:themeColor="text1"/>
+          <w:sz w:val="32"/>
+          <w:szCs w:val="32"/>
+        </w:rPr>
+        <w:t>mở terminal trong project rồi gõ lệnh "dotnet ef database update"--&gt;để tạo database cinema_booking_db(chưa có dữ liệu gì cả)</w:t>
       </w:r>
     </w:p>
     <w:p>
@@ -663,61 +239,7 @@
           <w:sz w:val="32"/>
           <w:szCs w:val="32"/>
         </w:rPr>
-        <w:t xml:space="preserve">Mở XAMPP </w:t>
-      </w:r>
-      <w:proofErr w:type="spellStart"/>
-      <w:r>
-        <w:rPr>
-          <w:color w:val="000000" w:themeColor="text1"/>
-          <w:sz w:val="32"/>
-          <w:szCs w:val="32"/>
-        </w:rPr>
-        <w:t>lên</w:t>
-      </w:r>
-      <w:proofErr w:type="spellEnd"/>
-      <w:r>
-        <w:rPr>
-          <w:color w:val="000000" w:themeColor="text1"/>
-          <w:sz w:val="32"/>
-          <w:szCs w:val="32"/>
-        </w:rPr>
-        <w:t xml:space="preserve"> </w:t>
-      </w:r>
-      <w:proofErr w:type="spellStart"/>
-      <w:r>
-        <w:rPr>
-          <w:color w:val="000000" w:themeColor="text1"/>
-          <w:sz w:val="32"/>
-          <w:szCs w:val="32"/>
-        </w:rPr>
-        <w:t>chọn</w:t>
-      </w:r>
-      <w:proofErr w:type="spellEnd"/>
-      <w:r>
-        <w:rPr>
-          <w:color w:val="000000" w:themeColor="text1"/>
-          <w:sz w:val="32"/>
-          <w:szCs w:val="32"/>
-        </w:rPr>
-        <w:t xml:space="preserve"> admin </w:t>
-      </w:r>
-      <w:proofErr w:type="spellStart"/>
-      <w:r>
-        <w:rPr>
-          <w:color w:val="000000" w:themeColor="text1"/>
-          <w:sz w:val="32"/>
-          <w:szCs w:val="32"/>
-        </w:rPr>
-        <w:t>phần</w:t>
-      </w:r>
-      <w:proofErr w:type="spellEnd"/>
-      <w:r>
-        <w:rPr>
-          <w:color w:val="000000" w:themeColor="text1"/>
-          <w:sz w:val="32"/>
-          <w:szCs w:val="32"/>
-        </w:rPr>
-        <w:t xml:space="preserve"> MySQL:</w:t>
+        <w:t>Mở XAMPP lên chọn admin phần MySQL:</w:t>
       </w:r>
     </w:p>
     <w:p>
@@ -831,241 +353,15 @@
           <w:sz w:val="32"/>
           <w:szCs w:val="32"/>
         </w:rPr>
-        <w:t xml:space="preserve"> </w:t>
-      </w:r>
-      <w:proofErr w:type="spellStart"/>
-      <w:r>
-        <w:rPr>
-          <w:color w:val="000000" w:themeColor="text1"/>
-          <w:sz w:val="32"/>
-          <w:szCs w:val="32"/>
-        </w:rPr>
-        <w:t>chọn</w:t>
-      </w:r>
-      <w:proofErr w:type="spellEnd"/>
-      <w:r>
-        <w:rPr>
-          <w:color w:val="000000" w:themeColor="text1"/>
-          <w:sz w:val="32"/>
-          <w:szCs w:val="32"/>
-        </w:rPr>
-        <w:t xml:space="preserve"> </w:t>
-      </w:r>
-      <w:proofErr w:type="spellStart"/>
-      <w:r>
-        <w:rPr>
-          <w:color w:val="000000" w:themeColor="text1"/>
-          <w:sz w:val="32"/>
-          <w:szCs w:val="32"/>
-        </w:rPr>
-        <w:t>vào</w:t>
-      </w:r>
-      <w:proofErr w:type="spellEnd"/>
-      <w:r>
-        <w:rPr>
-          <w:color w:val="000000" w:themeColor="text1"/>
-          <w:sz w:val="32"/>
-          <w:szCs w:val="32"/>
-        </w:rPr>
-        <w:t xml:space="preserve"> “</w:t>
-      </w:r>
-      <w:proofErr w:type="spellStart"/>
-      <w:r>
-        <w:rPr>
-          <w:color w:val="000000" w:themeColor="text1"/>
-          <w:sz w:val="32"/>
-          <w:szCs w:val="32"/>
-        </w:rPr>
-        <w:t>cinema_booking_db</w:t>
-      </w:r>
-      <w:proofErr w:type="spellEnd"/>
-      <w:r>
-        <w:rPr>
-          <w:color w:val="000000" w:themeColor="text1"/>
-          <w:sz w:val="32"/>
-          <w:szCs w:val="32"/>
-        </w:rPr>
-        <w:t xml:space="preserve">” </w:t>
-      </w:r>
-      <w:proofErr w:type="spellStart"/>
-      <w:r>
-        <w:rPr>
-          <w:color w:val="000000" w:themeColor="text1"/>
-          <w:sz w:val="32"/>
-          <w:szCs w:val="32"/>
-        </w:rPr>
-        <w:t>rồi</w:t>
-      </w:r>
-      <w:proofErr w:type="spellEnd"/>
-      <w:r>
-        <w:rPr>
-          <w:color w:val="000000" w:themeColor="text1"/>
-          <w:sz w:val="32"/>
-          <w:szCs w:val="32"/>
-        </w:rPr>
-        <w:t xml:space="preserve"> </w:t>
-      </w:r>
-      <w:proofErr w:type="spellStart"/>
-      <w:r>
-        <w:rPr>
-          <w:color w:val="000000" w:themeColor="text1"/>
-          <w:sz w:val="32"/>
-          <w:szCs w:val="32"/>
-        </w:rPr>
-        <w:t>vào</w:t>
-      </w:r>
-      <w:proofErr w:type="spellEnd"/>
-      <w:r>
-        <w:rPr>
-          <w:color w:val="000000" w:themeColor="text1"/>
-          <w:sz w:val="32"/>
-          <w:szCs w:val="32"/>
-        </w:rPr>
-        <w:t xml:space="preserve"> </w:t>
-      </w:r>
-      <w:proofErr w:type="spellStart"/>
-      <w:r>
-        <w:rPr>
-          <w:color w:val="000000" w:themeColor="text1"/>
-          <w:sz w:val="32"/>
-          <w:szCs w:val="32"/>
-        </w:rPr>
-        <w:t>phần</w:t>
-      </w:r>
-      <w:proofErr w:type="spellEnd"/>
-      <w:r>
-        <w:rPr>
-          <w:color w:val="000000" w:themeColor="text1"/>
-          <w:sz w:val="32"/>
-          <w:szCs w:val="32"/>
-        </w:rPr>
-        <w:t xml:space="preserve"> SQL </w:t>
-      </w:r>
-      <w:proofErr w:type="spellStart"/>
-      <w:r>
-        <w:rPr>
-          <w:color w:val="000000" w:themeColor="text1"/>
-          <w:sz w:val="32"/>
-          <w:szCs w:val="32"/>
-        </w:rPr>
-        <w:t>rồi</w:t>
-      </w:r>
-      <w:proofErr w:type="spellEnd"/>
-      <w:r>
-        <w:rPr>
-          <w:color w:val="000000" w:themeColor="text1"/>
-          <w:sz w:val="32"/>
-          <w:szCs w:val="32"/>
-        </w:rPr>
-        <w:t xml:space="preserve"> copy/paste </w:t>
-      </w:r>
-      <w:proofErr w:type="spellStart"/>
-      <w:r>
-        <w:rPr>
-          <w:color w:val="000000" w:themeColor="text1"/>
-          <w:sz w:val="32"/>
-          <w:szCs w:val="32"/>
-        </w:rPr>
-        <w:t>dữ</w:t>
-      </w:r>
-      <w:proofErr w:type="spellEnd"/>
-      <w:r>
-        <w:rPr>
-          <w:color w:val="000000" w:themeColor="text1"/>
-          <w:sz w:val="32"/>
-          <w:szCs w:val="32"/>
-        </w:rPr>
-        <w:t xml:space="preserve"> </w:t>
-      </w:r>
-      <w:proofErr w:type="spellStart"/>
-      <w:r>
-        <w:rPr>
-          <w:color w:val="000000" w:themeColor="text1"/>
-          <w:sz w:val="32"/>
-          <w:szCs w:val="32"/>
-        </w:rPr>
-        <w:t>liệu</w:t>
-      </w:r>
-      <w:proofErr w:type="spellEnd"/>
-      <w:r>
-        <w:rPr>
-          <w:color w:val="000000" w:themeColor="text1"/>
-          <w:sz w:val="32"/>
-          <w:szCs w:val="32"/>
-        </w:rPr>
-        <w:t xml:space="preserve"> </w:t>
-      </w:r>
-      <w:proofErr w:type="spellStart"/>
-      <w:r>
-        <w:rPr>
-          <w:color w:val="000000" w:themeColor="text1"/>
-          <w:sz w:val="32"/>
-          <w:szCs w:val="32"/>
-        </w:rPr>
-        <w:t>này</w:t>
-      </w:r>
-      <w:proofErr w:type="spellEnd"/>
-      <w:r>
-        <w:rPr>
-          <w:color w:val="000000" w:themeColor="text1"/>
-          <w:sz w:val="32"/>
-          <w:szCs w:val="32"/>
-        </w:rPr>
-        <w:t xml:space="preserve"> </w:t>
-      </w:r>
-      <w:proofErr w:type="spellStart"/>
-      <w:r>
-        <w:rPr>
-          <w:color w:val="000000" w:themeColor="text1"/>
-          <w:sz w:val="32"/>
-          <w:szCs w:val="32"/>
-        </w:rPr>
-        <w:t>vào</w:t>
-      </w:r>
-      <w:proofErr w:type="spellEnd"/>
-      <w:r>
-        <w:rPr>
-          <w:color w:val="000000" w:themeColor="text1"/>
-          <w:sz w:val="32"/>
-          <w:szCs w:val="32"/>
-        </w:rPr>
-        <w:t xml:space="preserve"> </w:t>
-      </w:r>
-      <w:proofErr w:type="spellStart"/>
-      <w:r>
-        <w:rPr>
-          <w:color w:val="000000" w:themeColor="text1"/>
-          <w:sz w:val="32"/>
-          <w:szCs w:val="32"/>
-        </w:rPr>
-        <w:t>rồi</w:t>
-      </w:r>
-      <w:proofErr w:type="spellEnd"/>
-      <w:r>
-        <w:rPr>
-          <w:color w:val="000000" w:themeColor="text1"/>
-          <w:sz w:val="32"/>
-          <w:szCs w:val="32"/>
-        </w:rPr>
-        <w:t xml:space="preserve"> </w:t>
-      </w:r>
-      <w:proofErr w:type="spellStart"/>
-      <w:r>
-        <w:rPr>
-          <w:color w:val="000000" w:themeColor="text1"/>
-          <w:sz w:val="32"/>
-          <w:szCs w:val="32"/>
-        </w:rPr>
-        <w:t>bấm</w:t>
-      </w:r>
-      <w:proofErr w:type="spellEnd"/>
-      <w:r>
-        <w:rPr>
-          <w:color w:val="000000" w:themeColor="text1"/>
-          <w:sz w:val="32"/>
-          <w:szCs w:val="32"/>
-        </w:rPr>
-        <w:t xml:space="preserve"> “Go”</w:t>
+        <w:t xml:space="preserve"> chọn vào “cinema_booking_db” rồi vào phần SQL rồi copy/paste dữ liệu này vào</w:t>
+      </w:r>
+      <w:r>
+        <w:rPr>
+          <w:color w:val="000000" w:themeColor="text1"/>
+          <w:sz w:val="32"/>
+          <w:szCs w:val="32"/>
+        </w:rPr>
+        <w:t xml:space="preserve"> rồi bấm “Go”</w:t>
       </w:r>
       <w:r>
         <w:rPr>
@@ -1090,61 +386,7 @@
           <w:sz w:val="32"/>
           <w:szCs w:val="32"/>
         </w:rPr>
-        <w:t xml:space="preserve">INSERT INTO Movies (Title, Description, </w:t>
-      </w:r>
-      <w:proofErr w:type="spellStart"/>
-      <w:r>
-        <w:rPr>
-          <w:color w:val="000000" w:themeColor="text1"/>
-          <w:sz w:val="32"/>
-          <w:szCs w:val="32"/>
-        </w:rPr>
-        <w:t>PosterUrl</w:t>
-      </w:r>
-      <w:proofErr w:type="spellEnd"/>
-      <w:r>
-        <w:rPr>
-          <w:color w:val="000000" w:themeColor="text1"/>
-          <w:sz w:val="32"/>
-          <w:szCs w:val="32"/>
-        </w:rPr>
-        <w:t xml:space="preserve">, Genre, </w:t>
-      </w:r>
-      <w:proofErr w:type="spellStart"/>
-      <w:r>
-        <w:rPr>
-          <w:color w:val="000000" w:themeColor="text1"/>
-          <w:sz w:val="32"/>
-          <w:szCs w:val="32"/>
-        </w:rPr>
-        <w:t>DurationMinutes</w:t>
-      </w:r>
-      <w:proofErr w:type="spellEnd"/>
-      <w:r>
-        <w:rPr>
-          <w:color w:val="000000" w:themeColor="text1"/>
-          <w:sz w:val="32"/>
-          <w:szCs w:val="32"/>
-        </w:rPr>
-        <w:t xml:space="preserve">, Rating, </w:t>
-      </w:r>
-      <w:proofErr w:type="spellStart"/>
-      <w:r>
-        <w:rPr>
-          <w:color w:val="000000" w:themeColor="text1"/>
-          <w:sz w:val="32"/>
-          <w:szCs w:val="32"/>
-        </w:rPr>
-        <w:t>ReleaseDate</w:t>
-      </w:r>
-      <w:proofErr w:type="spellEnd"/>
-      <w:r>
-        <w:rPr>
-          <w:color w:val="000000" w:themeColor="text1"/>
-          <w:sz w:val="32"/>
-          <w:szCs w:val="32"/>
-        </w:rPr>
-        <w:t>)</w:t>
+        <w:t>INSERT INTO Movies (Title, Description, PosterUrl, Genre, DurationMinutes, Rating, ReleaseDate)</w:t>
       </w:r>
     </w:p>
     <w:p>
@@ -1323,221 +565,41 @@
           <w:sz w:val="32"/>
           <w:szCs w:val="32"/>
         </w:rPr>
-        <w:t xml:space="preserve">('CGV </w:t>
-      </w:r>
-      <w:proofErr w:type="spellStart"/>
-      <w:r>
-        <w:rPr>
-          <w:color w:val="000000" w:themeColor="text1"/>
-          <w:sz w:val="32"/>
-          <w:szCs w:val="32"/>
-        </w:rPr>
-        <w:t>Vincom</w:t>
-      </w:r>
-      <w:proofErr w:type="spellEnd"/>
-      <w:r>
-        <w:rPr>
-          <w:color w:val="000000" w:themeColor="text1"/>
-          <w:sz w:val="32"/>
-          <w:szCs w:val="32"/>
-        </w:rPr>
-        <w:t xml:space="preserve"> </w:t>
-      </w:r>
-      <w:proofErr w:type="spellStart"/>
-      <w:r>
-        <w:rPr>
-          <w:color w:val="000000" w:themeColor="text1"/>
-          <w:sz w:val="32"/>
-          <w:szCs w:val="32"/>
-        </w:rPr>
-        <w:t>Đồng</w:t>
-      </w:r>
-      <w:proofErr w:type="spellEnd"/>
-      <w:r>
-        <w:rPr>
-          <w:color w:val="000000" w:themeColor="text1"/>
-          <w:sz w:val="32"/>
-          <w:szCs w:val="32"/>
-        </w:rPr>
-        <w:t xml:space="preserve"> </w:t>
-      </w:r>
-      <w:proofErr w:type="spellStart"/>
-      <w:r>
-        <w:rPr>
-          <w:color w:val="000000" w:themeColor="text1"/>
-          <w:sz w:val="32"/>
-          <w:szCs w:val="32"/>
-        </w:rPr>
-        <w:t>Khởi</w:t>
-      </w:r>
-      <w:proofErr w:type="spellEnd"/>
-      <w:r>
-        <w:rPr>
-          <w:color w:val="000000" w:themeColor="text1"/>
-          <w:sz w:val="32"/>
-          <w:szCs w:val="32"/>
-        </w:rPr>
-        <w:t>', '</w:t>
-      </w:r>
-      <w:proofErr w:type="spellStart"/>
-      <w:r>
-        <w:rPr>
-          <w:color w:val="000000" w:themeColor="text1"/>
-          <w:sz w:val="32"/>
-          <w:szCs w:val="32"/>
-        </w:rPr>
-        <w:t>Quận</w:t>
-      </w:r>
-      <w:proofErr w:type="spellEnd"/>
-      <w:r>
-        <w:rPr>
-          <w:color w:val="000000" w:themeColor="text1"/>
-          <w:sz w:val="32"/>
-          <w:szCs w:val="32"/>
-        </w:rPr>
-        <w:t xml:space="preserve"> 1, TP.HCM', '028-3823-4567'),</w:t>
-      </w:r>
-    </w:p>
-    <w:p>
-      <w:pPr>
-        <w:rPr>
-          <w:color w:val="000000" w:themeColor="text1"/>
-          <w:sz w:val="32"/>
-          <w:szCs w:val="32"/>
-        </w:rPr>
-      </w:pPr>
-      <w:r>
-        <w:rPr>
-          <w:color w:val="000000" w:themeColor="text1"/>
-          <w:sz w:val="32"/>
-          <w:szCs w:val="32"/>
-        </w:rPr>
-        <w:t>('Galaxy Nguyễn Du', '</w:t>
-      </w:r>
-      <w:proofErr w:type="spellStart"/>
-      <w:r>
-        <w:rPr>
-          <w:color w:val="000000" w:themeColor="text1"/>
-          <w:sz w:val="32"/>
-          <w:szCs w:val="32"/>
-        </w:rPr>
-        <w:t>Quận</w:t>
-      </w:r>
-      <w:proofErr w:type="spellEnd"/>
-      <w:r>
-        <w:rPr>
-          <w:color w:val="000000" w:themeColor="text1"/>
-          <w:sz w:val="32"/>
-          <w:szCs w:val="32"/>
-        </w:rPr>
-        <w:t xml:space="preserve"> 1, TP.HCM', '028-3923-6789'),</w:t>
-      </w:r>
-    </w:p>
-    <w:p>
-      <w:pPr>
-        <w:rPr>
-          <w:color w:val="000000" w:themeColor="text1"/>
-          <w:sz w:val="32"/>
-          <w:szCs w:val="32"/>
-        </w:rPr>
-      </w:pPr>
-      <w:r>
-        <w:rPr>
-          <w:color w:val="000000" w:themeColor="text1"/>
-          <w:sz w:val="32"/>
-          <w:szCs w:val="32"/>
-        </w:rPr>
-        <w:t xml:space="preserve">('Lotte Cinema </w:t>
-      </w:r>
-      <w:proofErr w:type="spellStart"/>
-      <w:r>
-        <w:rPr>
-          <w:color w:val="000000" w:themeColor="text1"/>
-          <w:sz w:val="32"/>
-          <w:szCs w:val="32"/>
-        </w:rPr>
-        <w:t>Gò</w:t>
-      </w:r>
-      <w:proofErr w:type="spellEnd"/>
-      <w:r>
-        <w:rPr>
-          <w:color w:val="000000" w:themeColor="text1"/>
-          <w:sz w:val="32"/>
-          <w:szCs w:val="32"/>
-        </w:rPr>
-        <w:t xml:space="preserve"> </w:t>
-      </w:r>
-      <w:proofErr w:type="spellStart"/>
-      <w:r>
-        <w:rPr>
-          <w:color w:val="000000" w:themeColor="text1"/>
-          <w:sz w:val="32"/>
-          <w:szCs w:val="32"/>
-        </w:rPr>
-        <w:t>Vấp</w:t>
-      </w:r>
-      <w:proofErr w:type="spellEnd"/>
-      <w:r>
-        <w:rPr>
-          <w:color w:val="000000" w:themeColor="text1"/>
-          <w:sz w:val="32"/>
-          <w:szCs w:val="32"/>
-        </w:rPr>
-        <w:t>', '</w:t>
-      </w:r>
-      <w:proofErr w:type="spellStart"/>
-      <w:r>
-        <w:rPr>
-          <w:color w:val="000000" w:themeColor="text1"/>
-          <w:sz w:val="32"/>
-          <w:szCs w:val="32"/>
-        </w:rPr>
-        <w:t>Quận</w:t>
-      </w:r>
-      <w:proofErr w:type="spellEnd"/>
-      <w:r>
-        <w:rPr>
-          <w:color w:val="000000" w:themeColor="text1"/>
-          <w:sz w:val="32"/>
-          <w:szCs w:val="32"/>
-        </w:rPr>
-        <w:t xml:space="preserve"> </w:t>
-      </w:r>
-      <w:proofErr w:type="spellStart"/>
-      <w:r>
-        <w:rPr>
-          <w:color w:val="000000" w:themeColor="text1"/>
-          <w:sz w:val="32"/>
-          <w:szCs w:val="32"/>
-        </w:rPr>
-        <w:t>Gò</w:t>
-      </w:r>
-      <w:proofErr w:type="spellEnd"/>
-      <w:r>
-        <w:rPr>
-          <w:color w:val="000000" w:themeColor="text1"/>
-          <w:sz w:val="32"/>
-          <w:szCs w:val="32"/>
-        </w:rPr>
-        <w:t xml:space="preserve"> </w:t>
-      </w:r>
-      <w:proofErr w:type="spellStart"/>
-      <w:r>
-        <w:rPr>
-          <w:color w:val="000000" w:themeColor="text1"/>
-          <w:sz w:val="32"/>
-          <w:szCs w:val="32"/>
-        </w:rPr>
-        <w:t>Vấp</w:t>
-      </w:r>
-      <w:proofErr w:type="spellEnd"/>
-      <w:r>
-        <w:rPr>
-          <w:color w:val="000000" w:themeColor="text1"/>
-          <w:sz w:val="32"/>
-          <w:szCs w:val="32"/>
-        </w:rPr>
-        <w:t>, TP.HCM', '028-3989-1234'),</w:t>
+        <w:t>('CGV Vincom Đồng Khởi', 'Quận 1, TP.HCM', '028-3823-4567'),</w:t>
+      </w:r>
+    </w:p>
+    <w:p>
+      <w:pPr>
+        <w:rPr>
+          <w:color w:val="000000" w:themeColor="text1"/>
+          <w:sz w:val="32"/>
+          <w:szCs w:val="32"/>
+        </w:rPr>
+      </w:pPr>
+      <w:r>
+        <w:rPr>
+          <w:color w:val="000000" w:themeColor="text1"/>
+          <w:sz w:val="32"/>
+          <w:szCs w:val="32"/>
+        </w:rPr>
+        <w:t>('Galaxy Nguyễn Du', 'Quận 1, TP.HCM', '028-3923-6789'),</w:t>
+      </w:r>
+    </w:p>
+    <w:p>
+      <w:pPr>
+        <w:rPr>
+          <w:color w:val="000000" w:themeColor="text1"/>
+          <w:sz w:val="32"/>
+          <w:szCs w:val="32"/>
+        </w:rPr>
+      </w:pPr>
+      <w:r>
+        <w:rPr>
+          <w:color w:val="000000" w:themeColor="text1"/>
+          <w:sz w:val="32"/>
+          <w:szCs w:val="32"/>
+        </w:rPr>
+        <w:t>('Lotte Cinema Gò Vấp', 'Quận Gò Vấp, TP.HCM', '028-3989-1234'),</w:t>
       </w:r>
     </w:p>
     <w:p>
@@ -1555,115 +617,737 @@
           <w:szCs w:val="32"/>
         </w:rPr>
         <w:lastRenderedPageBreak/>
-        <w:t xml:space="preserve">('BHD Star Thảo </w:t>
-      </w:r>
-      <w:proofErr w:type="spellStart"/>
-      <w:r>
-        <w:rPr>
-          <w:color w:val="000000" w:themeColor="text1"/>
-          <w:sz w:val="32"/>
-          <w:szCs w:val="32"/>
-        </w:rPr>
-        <w:t>Điền</w:t>
-      </w:r>
-      <w:proofErr w:type="spellEnd"/>
-      <w:r>
-        <w:rPr>
-          <w:color w:val="000000" w:themeColor="text1"/>
-          <w:sz w:val="32"/>
-          <w:szCs w:val="32"/>
-        </w:rPr>
-        <w:t>', '</w:t>
-      </w:r>
-      <w:proofErr w:type="spellStart"/>
-      <w:r>
-        <w:rPr>
-          <w:color w:val="000000" w:themeColor="text1"/>
-          <w:sz w:val="32"/>
-          <w:szCs w:val="32"/>
-        </w:rPr>
-        <w:t>Quận</w:t>
-      </w:r>
-      <w:proofErr w:type="spellEnd"/>
-      <w:r>
-        <w:rPr>
-          <w:color w:val="000000" w:themeColor="text1"/>
-          <w:sz w:val="32"/>
-          <w:szCs w:val="32"/>
-        </w:rPr>
-        <w:t xml:space="preserve"> 2, TP.HCM', '028-3744-5678'),</w:t>
-      </w:r>
-    </w:p>
-    <w:p>
-      <w:pPr>
-        <w:rPr>
-          <w:color w:val="000000" w:themeColor="text1"/>
-          <w:sz w:val="32"/>
-          <w:szCs w:val="32"/>
-        </w:rPr>
-      </w:pPr>
-      <w:r>
-        <w:rPr>
-          <w:color w:val="000000" w:themeColor="text1"/>
-          <w:sz w:val="32"/>
-          <w:szCs w:val="32"/>
-        </w:rPr>
-        <w:t>('</w:t>
-      </w:r>
-      <w:proofErr w:type="spellStart"/>
-      <w:r>
-        <w:rPr>
-          <w:color w:val="000000" w:themeColor="text1"/>
-          <w:sz w:val="32"/>
-          <w:szCs w:val="32"/>
-        </w:rPr>
-        <w:t>Cinestar</w:t>
-      </w:r>
-      <w:proofErr w:type="spellEnd"/>
-      <w:r>
-        <w:rPr>
-          <w:color w:val="000000" w:themeColor="text1"/>
-          <w:sz w:val="32"/>
-          <w:szCs w:val="32"/>
-        </w:rPr>
-        <w:t xml:space="preserve"> Hai </w:t>
-      </w:r>
-      <w:proofErr w:type="spellStart"/>
-      <w:r>
-        <w:rPr>
-          <w:color w:val="000000" w:themeColor="text1"/>
-          <w:sz w:val="32"/>
-          <w:szCs w:val="32"/>
-        </w:rPr>
-        <w:t>Bà</w:t>
-      </w:r>
-      <w:proofErr w:type="spellEnd"/>
-      <w:r>
-        <w:rPr>
-          <w:color w:val="000000" w:themeColor="text1"/>
-          <w:sz w:val="32"/>
-          <w:szCs w:val="32"/>
-        </w:rPr>
-        <w:t xml:space="preserve"> Trưng', '</w:t>
-      </w:r>
-      <w:proofErr w:type="spellStart"/>
-      <w:r>
-        <w:rPr>
-          <w:color w:val="000000" w:themeColor="text1"/>
-          <w:sz w:val="32"/>
-          <w:szCs w:val="32"/>
-        </w:rPr>
-        <w:t>Quận</w:t>
-      </w:r>
-      <w:proofErr w:type="spellEnd"/>
-      <w:r>
-        <w:rPr>
-          <w:color w:val="000000" w:themeColor="text1"/>
-          <w:sz w:val="32"/>
-          <w:szCs w:val="32"/>
-        </w:rPr>
-        <w:t xml:space="preserve"> 3, TP.HCM', '028-3930-7890');</w:t>
-      </w:r>
+        <w:t>('BHD Star Thảo Điền', 'Quận 2, TP.HCM', '028-3744-5678'),</w:t>
+      </w:r>
+    </w:p>
+    <w:p>
+      <w:pPr>
+        <w:rPr>
+          <w:color w:val="000000" w:themeColor="text1"/>
+          <w:sz w:val="32"/>
+          <w:szCs w:val="32"/>
+        </w:rPr>
+      </w:pPr>
+      <w:r>
+        <w:rPr>
+          <w:color w:val="000000" w:themeColor="text1"/>
+          <w:sz w:val="32"/>
+          <w:szCs w:val="32"/>
+        </w:rPr>
+        <w:t>('Cinestar Hai Bà Trưng', 'Quận 3, TP.HCM', '028-3930-7890');</w:t>
+      </w:r>
+    </w:p>
+    <w:p>
+      <w:pPr>
+        <w:rPr>
+          <w:color w:val="000000" w:themeColor="text1"/>
+          <w:sz w:val="32"/>
+          <w:szCs w:val="32"/>
+        </w:rPr>
+      </w:pPr>
+    </w:p>
+    <w:p>
+      <w:pPr>
+        <w:rPr>
+          <w:color w:val="000000" w:themeColor="text1"/>
+          <w:sz w:val="32"/>
+          <w:szCs w:val="32"/>
+        </w:rPr>
+      </w:pPr>
+      <w:r>
+        <w:rPr>
+          <w:color w:val="000000" w:themeColor="text1"/>
+          <w:sz w:val="32"/>
+          <w:szCs w:val="32"/>
+        </w:rPr>
+        <w:t>-- Thêm ghế cho ShowTime ID = 1, 2, 3, 4, 5</w:t>
+      </w:r>
+    </w:p>
+    <w:p>
+      <w:pPr>
+        <w:rPr>
+          <w:color w:val="000000" w:themeColor="text1"/>
+          <w:sz w:val="32"/>
+          <w:szCs w:val="32"/>
+        </w:rPr>
+      </w:pPr>
+      <w:r>
+        <w:rPr>
+          <w:color w:val="000000" w:themeColor="text1"/>
+          <w:sz w:val="32"/>
+          <w:szCs w:val="32"/>
+        </w:rPr>
+        <w:t>-- Mỗi ShowTime có 50 ghế (5 hàng A-E, mỗi hàng 10 ghế)</w:t>
+      </w:r>
+    </w:p>
+    <w:p>
+      <w:pPr>
+        <w:rPr>
+          <w:color w:val="000000" w:themeColor="text1"/>
+          <w:sz w:val="32"/>
+          <w:szCs w:val="32"/>
+        </w:rPr>
+      </w:pPr>
+    </w:p>
+    <w:p>
+      <w:pPr>
+        <w:rPr>
+          <w:color w:val="000000" w:themeColor="text1"/>
+          <w:sz w:val="32"/>
+          <w:szCs w:val="32"/>
+        </w:rPr>
+      </w:pPr>
+      <w:r>
+        <w:rPr>
+          <w:color w:val="000000" w:themeColor="text1"/>
+          <w:sz w:val="32"/>
+          <w:szCs w:val="32"/>
+        </w:rPr>
+        <w:t>%%%%%%%%%%%%%%</w:t>
+      </w:r>
+    </w:p>
+    <w:p>
+      <w:pPr>
+        <w:rPr>
+          <w:color w:val="EE0000"/>
+          <w:sz w:val="44"/>
+          <w:szCs w:val="44"/>
+        </w:rPr>
+      </w:pPr>
+      <w:r>
+        <w:rPr>
+          <w:color w:val="EE0000"/>
+          <w:sz w:val="44"/>
+          <w:szCs w:val="44"/>
+          <w:highlight w:val="yellow"/>
+        </w:rPr>
+        <w:t>Tạo dữ liệu cho seats</w:t>
+      </w:r>
+    </w:p>
+    <w:p>
+      <w:pPr>
+        <w:rPr>
+          <w:color w:val="000000" w:themeColor="text1"/>
+          <w:sz w:val="32"/>
+          <w:szCs w:val="32"/>
+        </w:rPr>
+      </w:pPr>
+      <w:r>
+        <w:rPr>
+          <w:color w:val="000000" w:themeColor="text1"/>
+          <w:sz w:val="32"/>
+          <w:szCs w:val="32"/>
+        </w:rPr>
+        <w:t xml:space="preserve">INSERT INTO </w:t>
+      </w:r>
+      <w:r>
+        <w:rPr>
+          <w:color w:val="000000" w:themeColor="text1"/>
+          <w:sz w:val="32"/>
+          <w:szCs w:val="32"/>
+        </w:rPr>
+        <w:t>s</w:t>
+      </w:r>
+      <w:r>
+        <w:rPr>
+          <w:color w:val="000000" w:themeColor="text1"/>
+          <w:sz w:val="32"/>
+          <w:szCs w:val="32"/>
+        </w:rPr>
+        <w:t>eats (SeatNumber, SeatType, Price, IsAvailable, ShowTimeId) VALUES</w:t>
+      </w:r>
+    </w:p>
+    <w:p>
+      <w:pPr>
+        <w:rPr>
+          <w:color w:val="000000" w:themeColor="text1"/>
+          <w:sz w:val="32"/>
+          <w:szCs w:val="32"/>
+        </w:rPr>
+      </w:pPr>
+      <w:r>
+        <w:rPr>
+          <w:color w:val="000000" w:themeColor="text1"/>
+          <w:sz w:val="32"/>
+          <w:szCs w:val="32"/>
+        </w:rPr>
+        <w:t>-- ShowTime 1</w:t>
+      </w:r>
+    </w:p>
+    <w:p>
+      <w:pPr>
+        <w:rPr>
+          <w:color w:val="000000" w:themeColor="text1"/>
+          <w:sz w:val="32"/>
+          <w:szCs w:val="32"/>
+        </w:rPr>
+      </w:pPr>
+      <w:r>
+        <w:rPr>
+          <w:color w:val="000000" w:themeColor="text1"/>
+          <w:sz w:val="32"/>
+          <w:szCs w:val="32"/>
+        </w:rPr>
+        <w:t>('A1', 'Normal', 100000, 1, 1), ('A2', 'Normal', 100000, 1, 1), ('A3', 'Normal', 100000, 1, 1), ('A4', 'VIP', 150000, 1, 1), ('A5', 'VIP', 150000, 1, 1), ('A6', 'Normal', 100000, 1, 1), ('A7', 'Normal', 100000, 1, 1), ('A8', 'Normal', 100000, 1, 1), ('A9', 'Normal', 100000, 1, 1), ('A10', 'Couple', 200000, 1, 1),</w:t>
+      </w:r>
+    </w:p>
+    <w:p>
+      <w:pPr>
+        <w:rPr>
+          <w:color w:val="000000" w:themeColor="text1"/>
+          <w:sz w:val="32"/>
+          <w:szCs w:val="32"/>
+        </w:rPr>
+      </w:pPr>
+      <w:r>
+        <w:rPr>
+          <w:color w:val="000000" w:themeColor="text1"/>
+          <w:sz w:val="32"/>
+          <w:szCs w:val="32"/>
+        </w:rPr>
+        <w:t>('B1', 'Normal', 100000, 1, 1), ('B2', 'Normal', 100000, 1, 1), ('B3', 'VIP', 150000, 1, 1), ('B4', 'VIP', 150000, 1, 1), ('B5', 'VIP', 150000, 1, 1), ('B6', 'VIP', 150000, 1, 1), ('B7', 'Normal', 100000, 1, 1), ('B8', 'Normal', 100000, 1, 1), ('B9', 'Normal', 100000, 1, 1), ('B10', 'Couple', 200000, 1, 1),</w:t>
+      </w:r>
+    </w:p>
+    <w:p>
+      <w:pPr>
+        <w:rPr>
+          <w:color w:val="000000" w:themeColor="text1"/>
+          <w:sz w:val="32"/>
+          <w:szCs w:val="32"/>
+        </w:rPr>
+      </w:pPr>
+      <w:r>
+        <w:rPr>
+          <w:color w:val="000000" w:themeColor="text1"/>
+          <w:sz w:val="32"/>
+          <w:szCs w:val="32"/>
+        </w:rPr>
+        <w:t xml:space="preserve">('C1', 'Normal', 100000, 1, 1), ('C2', 'Normal', 100000, 1, 1), ('C3', 'VIP', 150000, 1, 1), ('C4', 'VIP', 150000, 1, 1), ('C5', 'VIP', 150000, 1, 1), ('C6', 'VIP', 150000, 1, 1), ('C7', 'Normal', 100000, 1, 1), ('C8', 'Normal', </w:t>
+      </w:r>
+      <w:r>
+        <w:rPr>
+          <w:color w:val="000000" w:themeColor="text1"/>
+          <w:sz w:val="32"/>
+          <w:szCs w:val="32"/>
+        </w:rPr>
+        <w:lastRenderedPageBreak/>
+        <w:t>100000, 1, 1), ('C9', 'Normal', 100000, 1, 1), ('C10', 'Couple', 200000, 1, 1),</w:t>
+      </w:r>
+    </w:p>
+    <w:p>
+      <w:pPr>
+        <w:rPr>
+          <w:color w:val="000000" w:themeColor="text1"/>
+          <w:sz w:val="32"/>
+          <w:szCs w:val="32"/>
+        </w:rPr>
+      </w:pPr>
+      <w:r>
+        <w:rPr>
+          <w:color w:val="000000" w:themeColor="text1"/>
+          <w:sz w:val="32"/>
+          <w:szCs w:val="32"/>
+        </w:rPr>
+        <w:t>('D1', 'Normal', 100000, 1, 1), ('D2', 'Normal', 100000, 1, 1), ('D3', 'VIP', 150000, 1, 1), ('D4', 'VIP', 150000, 1, 1), ('D5', 'VIP', 150000, 1, 1), ('D6', 'VIP', 150000, 1, 1), ('D7', 'Normal', 100000, 1, 1), ('D8', 'Normal', 100000, 1, 1), ('D9', 'Normal', 100000, 1, 1), ('D10', 'Couple', 200000, 1, 1),</w:t>
+      </w:r>
+    </w:p>
+    <w:p>
+      <w:pPr>
+        <w:rPr>
+          <w:color w:val="000000" w:themeColor="text1"/>
+          <w:sz w:val="32"/>
+          <w:szCs w:val="32"/>
+        </w:rPr>
+      </w:pPr>
+      <w:r>
+        <w:rPr>
+          <w:color w:val="000000" w:themeColor="text1"/>
+          <w:sz w:val="32"/>
+          <w:szCs w:val="32"/>
+        </w:rPr>
+        <w:t>('E1', 'Normal', 100000, 1, 1), ('E2', 'Normal', 100000, 1, 1), ('E3', 'Normal', 100000, 1, 1), ('E4', 'Normal', 100000, 1, 1), ('E5', 'Normal', 100000, 1, 1), ('E6', 'Normal', 100000, 1, 1), ('E7', 'Normal', 100000, 1, 1), ('E8', 'Normal', 100000, 1, 1), ('E9', 'Normal', 100000, 1, 1), ('E10', 'Couple', 200000, 1, 1),</w:t>
+      </w:r>
+    </w:p>
+    <w:p>
+      <w:pPr>
+        <w:rPr>
+          <w:color w:val="000000" w:themeColor="text1"/>
+          <w:sz w:val="32"/>
+          <w:szCs w:val="32"/>
+        </w:rPr>
+      </w:pPr>
+    </w:p>
+    <w:p>
+      <w:pPr>
+        <w:rPr>
+          <w:color w:val="000000" w:themeColor="text1"/>
+          <w:sz w:val="32"/>
+          <w:szCs w:val="32"/>
+        </w:rPr>
+      </w:pPr>
+      <w:r>
+        <w:rPr>
+          <w:color w:val="000000" w:themeColor="text1"/>
+          <w:sz w:val="32"/>
+          <w:szCs w:val="32"/>
+        </w:rPr>
+        <w:t>-- ShowTime 2</w:t>
+      </w:r>
+    </w:p>
+    <w:p>
+      <w:pPr>
+        <w:rPr>
+          <w:color w:val="000000" w:themeColor="text1"/>
+          <w:sz w:val="32"/>
+          <w:szCs w:val="32"/>
+        </w:rPr>
+      </w:pPr>
+      <w:r>
+        <w:rPr>
+          <w:color w:val="000000" w:themeColor="text1"/>
+          <w:sz w:val="32"/>
+          <w:szCs w:val="32"/>
+        </w:rPr>
+        <w:t>('A1', 'Normal', 100000, 1, 2), ('A2', 'Normal', 100000, 1, 2), ('A3', 'Normal', 100000, 1, 2), ('A4', 'VIP', 150000, 1, 2), ('A5', 'VIP', 150000, 1, 2), ('A6', 'Normal', 100000, 1, 2), ('A7', 'Normal', 100000, 1, 2), ('A8', 'Normal', 100000, 1, 2), ('A9', 'Normal', 100000, 1, 2), ('A10', 'Couple', 200000, 1, 2),</w:t>
+      </w:r>
+    </w:p>
+    <w:p>
+      <w:pPr>
+        <w:rPr>
+          <w:color w:val="000000" w:themeColor="text1"/>
+          <w:sz w:val="32"/>
+          <w:szCs w:val="32"/>
+        </w:rPr>
+      </w:pPr>
+      <w:r>
+        <w:rPr>
+          <w:color w:val="000000" w:themeColor="text1"/>
+          <w:sz w:val="32"/>
+          <w:szCs w:val="32"/>
+        </w:rPr>
+        <w:t>('B1', 'Normal', 100000, 1, 2), ('B2', 'Normal', 100000, 1, 2), ('B3', 'VIP', 150000, 1, 2), ('B4', 'VIP', 150000, 1, 2), ('B5', 'VIP', 150000, 1, 2), ('B6', 'VIP', 150000, 1, 2), ('B7', 'Normal', 100000, 1, 2), ('B8', 'Normal', 100000, 1, 2), ('B9', 'Normal', 100000, 1, 2), ('B10', 'Couple', 200000, 1, 2),</w:t>
+      </w:r>
+    </w:p>
+    <w:p>
+      <w:pPr>
+        <w:rPr>
+          <w:color w:val="000000" w:themeColor="text1"/>
+          <w:sz w:val="32"/>
+          <w:szCs w:val="32"/>
+        </w:rPr>
+      </w:pPr>
+      <w:r>
+        <w:rPr>
+          <w:color w:val="000000" w:themeColor="text1"/>
+          <w:sz w:val="32"/>
+          <w:szCs w:val="32"/>
+        </w:rPr>
+        <w:t xml:space="preserve">('C1', 'Normal', 100000, 1, 2), ('C2', 'Normal', 100000, 1, 2), ('C3', 'VIP', 150000, 1, 2), ('C4', 'VIP', 150000, 1, 2), ('C5', 'VIP', 150000, 1, 2), </w:t>
+      </w:r>
+      <w:r>
+        <w:rPr>
+          <w:color w:val="000000" w:themeColor="text1"/>
+          <w:sz w:val="32"/>
+          <w:szCs w:val="32"/>
+        </w:rPr>
+        <w:lastRenderedPageBreak/>
+        <w:t>('C6', 'VIP', 150000, 1, 2), ('C7', 'Normal', 100000, 1, 2), ('C8', 'Normal', 100000, 1, 2), ('C9', 'Normal', 100000, 1, 2), ('C10', 'Couple', 200000, 1, 2),</w:t>
+      </w:r>
+    </w:p>
+    <w:p>
+      <w:pPr>
+        <w:rPr>
+          <w:color w:val="000000" w:themeColor="text1"/>
+          <w:sz w:val="32"/>
+          <w:szCs w:val="32"/>
+        </w:rPr>
+      </w:pPr>
+      <w:r>
+        <w:rPr>
+          <w:color w:val="000000" w:themeColor="text1"/>
+          <w:sz w:val="32"/>
+          <w:szCs w:val="32"/>
+        </w:rPr>
+        <w:t>('D1', 'Normal', 100000, 1, 2), ('D2', 'Normal', 100000, 1, 2), ('D3', 'VIP', 150000, 1, 2), ('D4', 'VIP', 150000, 1, 2), ('D5', 'VIP', 150000, 1, 2), ('D6', 'VIP', 150000, 1, 2), ('D7', 'Normal', 100000, 1, 2), ('D8', 'Normal', 100000, 1, 2), ('D9', 'Normal', 100000, 1, 2), ('D10', 'Couple', 200000, 1, 2),</w:t>
+      </w:r>
+    </w:p>
+    <w:p>
+      <w:pPr>
+        <w:rPr>
+          <w:color w:val="000000" w:themeColor="text1"/>
+          <w:sz w:val="32"/>
+          <w:szCs w:val="32"/>
+        </w:rPr>
+      </w:pPr>
+      <w:r>
+        <w:rPr>
+          <w:color w:val="000000" w:themeColor="text1"/>
+          <w:sz w:val="32"/>
+          <w:szCs w:val="32"/>
+        </w:rPr>
+        <w:t>('E1', 'Normal', 100000, 1, 2), ('E2', 'Normal', 100000, 1, 2), ('E3', 'Normal', 100000, 1, 2), ('E4', 'Normal', 100000, 1, 2), ('E5', 'Normal', 100000, 1, 2), ('E6', 'Normal', 100000, 1, 2), ('E7', 'Normal', 100000, 1, 2), ('E8', 'Normal', 100000, 1, 2), ('E9', 'Normal', 100000, 1, 2), ('E10', 'Couple', 200000, 1, 2),</w:t>
+      </w:r>
+    </w:p>
+    <w:p>
+      <w:pPr>
+        <w:rPr>
+          <w:color w:val="000000" w:themeColor="text1"/>
+          <w:sz w:val="32"/>
+          <w:szCs w:val="32"/>
+        </w:rPr>
+      </w:pPr>
+    </w:p>
+    <w:p>
+      <w:pPr>
+        <w:rPr>
+          <w:color w:val="000000" w:themeColor="text1"/>
+          <w:sz w:val="32"/>
+          <w:szCs w:val="32"/>
+        </w:rPr>
+      </w:pPr>
+      <w:r>
+        <w:rPr>
+          <w:color w:val="000000" w:themeColor="text1"/>
+          <w:sz w:val="32"/>
+          <w:szCs w:val="32"/>
+        </w:rPr>
+        <w:t>-- ShowTime 3</w:t>
+      </w:r>
+    </w:p>
+    <w:p>
+      <w:pPr>
+        <w:rPr>
+          <w:color w:val="000000" w:themeColor="text1"/>
+          <w:sz w:val="32"/>
+          <w:szCs w:val="32"/>
+        </w:rPr>
+      </w:pPr>
+      <w:r>
+        <w:rPr>
+          <w:color w:val="000000" w:themeColor="text1"/>
+          <w:sz w:val="32"/>
+          <w:szCs w:val="32"/>
+        </w:rPr>
+        <w:t>('A1', 'Normal', 100000, 1, 3), ('A2', 'Normal', 100000, 1, 3), ('A3', 'Normal', 100000, 1, 3), ('A4', 'VIP', 150000, 1, 3), ('A5', 'VIP', 150000, 1, 3), ('A6', 'Normal', 100000, 1, 3), ('A7', 'Normal', 100000, 1, 3), ('A8', 'Normal', 100000, 1, 3), ('A9', 'Normal', 100000, 1, 3), ('A10', 'Couple', 200000, 1, 3),</w:t>
+      </w:r>
+    </w:p>
+    <w:p>
+      <w:pPr>
+        <w:rPr>
+          <w:color w:val="000000" w:themeColor="text1"/>
+          <w:sz w:val="32"/>
+          <w:szCs w:val="32"/>
+        </w:rPr>
+      </w:pPr>
+      <w:r>
+        <w:rPr>
+          <w:color w:val="000000" w:themeColor="text1"/>
+          <w:sz w:val="32"/>
+          <w:szCs w:val="32"/>
+        </w:rPr>
+        <w:t>('B1', 'Normal', 100000, 1, 3), ('B2', 'Normal', 100000, 1, 3), ('B3', 'VIP', 150000, 1, 3), ('B4', 'VIP', 150000, 1, 3), ('B5', 'VIP', 150000, 1, 3), ('B6', 'VIP', 150000, 1, 3), ('B7', 'Normal', 100000, 1, 3), ('B8', 'Normal', 100000, 1, 3), ('B9', 'Normal', 100000, 1, 3), ('B10', 'Couple', 200000, 1, 3),</w:t>
+      </w:r>
+    </w:p>
+    <w:p>
+      <w:pPr>
+        <w:rPr>
+          <w:color w:val="000000" w:themeColor="text1"/>
+          <w:sz w:val="32"/>
+          <w:szCs w:val="32"/>
+        </w:rPr>
+      </w:pPr>
+      <w:r>
+        <w:rPr>
+          <w:color w:val="000000" w:themeColor="text1"/>
+          <w:sz w:val="32"/>
+          <w:szCs w:val="32"/>
+        </w:rPr>
+        <w:lastRenderedPageBreak/>
+        <w:t>('C1', 'Normal', 100000, 1, 3), ('C2', 'Normal', 100000, 1, 3), ('C3', 'VIP', 150000, 1, 3), ('C4', 'VIP', 150000, 1, 3), ('C5', 'VIP', 150000, 1, 3), ('C6', 'VIP', 150000, 1, 3), ('C7', 'Normal', 100000, 1, 3), ('C8', 'Normal', 100000, 1, 3), ('C9', 'Normal', 100000, 1, 3), ('C10', 'Couple', 200000, 1, 3),</w:t>
+      </w:r>
+    </w:p>
+    <w:p>
+      <w:pPr>
+        <w:rPr>
+          <w:color w:val="000000" w:themeColor="text1"/>
+          <w:sz w:val="32"/>
+          <w:szCs w:val="32"/>
+        </w:rPr>
+      </w:pPr>
+      <w:r>
+        <w:rPr>
+          <w:color w:val="000000" w:themeColor="text1"/>
+          <w:sz w:val="32"/>
+          <w:szCs w:val="32"/>
+        </w:rPr>
+        <w:t>('D1', 'Normal', 100000, 1, 3), ('D2', 'Normal', 100000, 1, 3), ('D3', 'VIP', 150000, 1, 3), ('D4', 'VIP', 150000, 1, 3), ('D5', 'VIP', 150000, 1, 3), ('D6', 'VIP', 150000, 1, 3), ('D7', 'Normal', 100000, 1, 3), ('D8', 'Normal', 100000, 1, 3), ('D9', 'Normal', 100000, 1, 3), ('D10', 'Couple', 200000, 1, 3),</w:t>
+      </w:r>
+    </w:p>
+    <w:p>
+      <w:pPr>
+        <w:rPr>
+          <w:color w:val="000000" w:themeColor="text1"/>
+          <w:sz w:val="32"/>
+          <w:szCs w:val="32"/>
+        </w:rPr>
+      </w:pPr>
+      <w:r>
+        <w:rPr>
+          <w:color w:val="000000" w:themeColor="text1"/>
+          <w:sz w:val="32"/>
+          <w:szCs w:val="32"/>
+        </w:rPr>
+        <w:t>('E1', 'Normal', 100000, 1, 3), ('E2', 'Normal', 100000, 1, 3), ('E3', 'Normal', 100000, 1, 3), ('E4', 'Normal', 100000, 1, 3), ('E5', 'Normal', 100000, 1, 3), ('E6', 'Normal', 100000, 1, 3), ('E7', 'Normal', 100000, 1, 3), ('E8', 'Normal', 100000, 1, 3), ('E9', 'Normal', 100000, 1, 3), ('E10', 'Couple', 200000, 1, 3),</w:t>
+      </w:r>
+    </w:p>
+    <w:p>
+      <w:pPr>
+        <w:rPr>
+          <w:color w:val="000000" w:themeColor="text1"/>
+          <w:sz w:val="32"/>
+          <w:szCs w:val="32"/>
+        </w:rPr>
+      </w:pPr>
+    </w:p>
+    <w:p>
+      <w:pPr>
+        <w:rPr>
+          <w:color w:val="000000" w:themeColor="text1"/>
+          <w:sz w:val="32"/>
+          <w:szCs w:val="32"/>
+        </w:rPr>
+      </w:pPr>
+      <w:r>
+        <w:rPr>
+          <w:color w:val="000000" w:themeColor="text1"/>
+          <w:sz w:val="32"/>
+          <w:szCs w:val="32"/>
+        </w:rPr>
+        <w:t>-- ShowTime 4</w:t>
+      </w:r>
+    </w:p>
+    <w:p>
+      <w:pPr>
+        <w:rPr>
+          <w:color w:val="000000" w:themeColor="text1"/>
+          <w:sz w:val="32"/>
+          <w:szCs w:val="32"/>
+        </w:rPr>
+      </w:pPr>
+      <w:r>
+        <w:rPr>
+          <w:color w:val="000000" w:themeColor="text1"/>
+          <w:sz w:val="32"/>
+          <w:szCs w:val="32"/>
+        </w:rPr>
+        <w:t>('A1', 'Normal', 100000, 1, 4), ('A2', 'Normal', 100000, 1, 4), ('A3', 'Normal', 100000, 1, 4), ('A4', 'VIP', 150000, 1, 4), ('A5', 'VIP', 150000, 1, 4), ('A6', 'Normal', 100000, 1, 4), ('A7', 'Normal', 100000, 1, 4), ('A8', 'Normal', 100000, 1, 4), ('A9', 'Normal', 100000, 1, 4), ('A10', 'Couple', 200000, 1, 4),</w:t>
+      </w:r>
+    </w:p>
+    <w:p>
+      <w:pPr>
+        <w:rPr>
+          <w:color w:val="000000" w:themeColor="text1"/>
+          <w:sz w:val="32"/>
+          <w:szCs w:val="32"/>
+        </w:rPr>
+      </w:pPr>
+      <w:r>
+        <w:rPr>
+          <w:color w:val="000000" w:themeColor="text1"/>
+          <w:sz w:val="32"/>
+          <w:szCs w:val="32"/>
+        </w:rPr>
+        <w:t xml:space="preserve">('B1', 'Normal', 100000, 1, 4), ('B2', 'Normal', 100000, 1, 4), ('B3', 'VIP', 150000, 1, 4), ('B4', 'VIP', 150000, 1, 4), ('B5', 'VIP', 150000, 1, 4), ('B6', 'VIP', 150000, 1, 4), ('B7', 'Normal', 100000, 1, 4), ('B8', 'Normal', </w:t>
+      </w:r>
+      <w:r>
+        <w:rPr>
+          <w:color w:val="000000" w:themeColor="text1"/>
+          <w:sz w:val="32"/>
+          <w:szCs w:val="32"/>
+        </w:rPr>
+        <w:lastRenderedPageBreak/>
+        <w:t>100000, 1, 4), ('B9', 'Normal', 100000, 1, 4), ('B10', 'Couple', 200000, 1, 4),</w:t>
+      </w:r>
+    </w:p>
+    <w:p>
+      <w:pPr>
+        <w:rPr>
+          <w:color w:val="000000" w:themeColor="text1"/>
+          <w:sz w:val="32"/>
+          <w:szCs w:val="32"/>
+        </w:rPr>
+      </w:pPr>
+      <w:r>
+        <w:rPr>
+          <w:color w:val="000000" w:themeColor="text1"/>
+          <w:sz w:val="32"/>
+          <w:szCs w:val="32"/>
+        </w:rPr>
+        <w:t>('C1', 'Normal', 100000, 1, 4), ('C2', 'Normal', 100000, 1, 4), ('C3', 'VIP', 150000, 1, 4), ('C4', 'VIP', 150000, 1, 4), ('C5', 'VIP', 150000, 1, 4), ('C6', 'VIP', 150000, 1, 4), ('C7', 'Normal', 100000, 1, 4), ('C8', 'Normal', 100000, 1, 4), ('C9', 'Normal', 100000, 1, 4), ('C10', 'Couple', 200000, 1, 4),</w:t>
+      </w:r>
+    </w:p>
+    <w:p>
+      <w:pPr>
+        <w:rPr>
+          <w:color w:val="000000" w:themeColor="text1"/>
+          <w:sz w:val="32"/>
+          <w:szCs w:val="32"/>
+        </w:rPr>
+      </w:pPr>
+      <w:r>
+        <w:rPr>
+          <w:color w:val="000000" w:themeColor="text1"/>
+          <w:sz w:val="32"/>
+          <w:szCs w:val="32"/>
+        </w:rPr>
+        <w:t>('D1', 'Normal', 100000, 1, 4), ('D2', 'Normal', 100000, 1, 4), ('D3', 'VIP', 150000, 1, 4), ('D4', 'VIP', 150000, 1, 4), ('D5', 'VIP', 150000, 1, 4), ('D6', 'VIP', 150000, 1, 4), ('D7', 'Normal', 100000, 1, 4), ('D8', 'Normal', 100000, 1, 4), ('D9', 'Normal', 100000, 1, 4), ('D10', 'Couple', 200000, 1, 4),</w:t>
+      </w:r>
+    </w:p>
+    <w:p>
+      <w:pPr>
+        <w:rPr>
+          <w:color w:val="000000" w:themeColor="text1"/>
+          <w:sz w:val="32"/>
+          <w:szCs w:val="32"/>
+        </w:rPr>
+      </w:pPr>
+      <w:r>
+        <w:rPr>
+          <w:color w:val="000000" w:themeColor="text1"/>
+          <w:sz w:val="32"/>
+          <w:szCs w:val="32"/>
+        </w:rPr>
+        <w:t>('E1', 'Normal', 100000, 1, 4), ('E2', 'Normal', 100000, 1, 4), ('E3', 'Normal', 100000, 1, 4), ('E4', 'Normal', 100000, 1, 4), ('E5', 'Normal', 100000, 1, 4), ('E6', 'Normal', 100000, 1, 4), ('E7', 'Normal', 100000, 1, 4), ('E8', 'Normal', 100000, 1, 4), ('E9', 'Normal', 100000, 1, 4), ('E10', 'Couple', 200000, 1, 4),</w:t>
+      </w:r>
+    </w:p>
+    <w:p>
+      <w:pPr>
+        <w:rPr>
+          <w:color w:val="000000" w:themeColor="text1"/>
+          <w:sz w:val="32"/>
+          <w:szCs w:val="32"/>
+        </w:rPr>
+      </w:pPr>
+    </w:p>
+    <w:p>
+      <w:pPr>
+        <w:rPr>
+          <w:color w:val="000000" w:themeColor="text1"/>
+          <w:sz w:val="32"/>
+          <w:szCs w:val="32"/>
+        </w:rPr>
+      </w:pPr>
+      <w:r>
+        <w:rPr>
+          <w:color w:val="000000" w:themeColor="text1"/>
+          <w:sz w:val="32"/>
+          <w:szCs w:val="32"/>
+        </w:rPr>
+        <w:t>-- ShowTime 5</w:t>
+      </w:r>
+    </w:p>
+    <w:p>
+      <w:pPr>
+        <w:rPr>
+          <w:color w:val="000000" w:themeColor="text1"/>
+          <w:sz w:val="32"/>
+          <w:szCs w:val="32"/>
+        </w:rPr>
+      </w:pPr>
+      <w:r>
+        <w:rPr>
+          <w:color w:val="000000" w:themeColor="text1"/>
+          <w:sz w:val="32"/>
+          <w:szCs w:val="32"/>
+        </w:rPr>
+        <w:t>('A1', 'Normal', 100000, 1, 5), ('A2', 'Normal', 100000, 1, 5), ('A3', 'Normal', 100000, 1, 5), ('A4', 'VIP', 150000, 1, 5), ('A5', 'VIP', 150000, 1, 5), ('A6', 'Normal', 100000, 1, 5), ('A7', 'Normal', 100000, 1, 5), ('A8', 'Normal', 100000, 1, 5), ('A9', 'Normal', 100000, 1, 5), ('A10', 'Couple', 200000, 1, 5),</w:t>
+      </w:r>
+    </w:p>
+    <w:p>
+      <w:pPr>
+        <w:rPr>
+          <w:color w:val="000000" w:themeColor="text1"/>
+          <w:sz w:val="32"/>
+          <w:szCs w:val="32"/>
+        </w:rPr>
+      </w:pPr>
+      <w:r>
+        <w:rPr>
+          <w:color w:val="000000" w:themeColor="text1"/>
+          <w:sz w:val="32"/>
+          <w:szCs w:val="32"/>
+        </w:rPr>
+        <w:t xml:space="preserve">('B1', 'Normal', 100000, 1, 5), ('B2', 'Normal', 100000, 1, 5), ('B3', 'VIP', 150000, 1, 5), ('B4', 'VIP', 150000, 1, 5), ('B5', 'VIP', 150000, 1, 5), ('B6', </w:t>
+      </w:r>
+      <w:r>
+        <w:rPr>
+          <w:color w:val="000000" w:themeColor="text1"/>
+          <w:sz w:val="32"/>
+          <w:szCs w:val="32"/>
+        </w:rPr>
+        <w:lastRenderedPageBreak/>
+        <w:t>'VIP', 150000, 1, 5), ('B7', 'Normal', 100000, 1, 5), ('B8', 'Normal', 100000, 1, 5), ('B9', 'Normal', 100000, 1, 5), ('B10', 'Couple', 200000, 1, 5),</w:t>
+      </w:r>
+    </w:p>
+    <w:p>
+      <w:pPr>
+        <w:rPr>
+          <w:color w:val="000000" w:themeColor="text1"/>
+          <w:sz w:val="32"/>
+          <w:szCs w:val="32"/>
+        </w:rPr>
+      </w:pPr>
+      <w:r>
+        <w:rPr>
+          <w:color w:val="000000" w:themeColor="text1"/>
+          <w:sz w:val="32"/>
+          <w:szCs w:val="32"/>
+        </w:rPr>
+        <w:t>('C1', 'Normal', 100000, 1, 5), ('C2', 'Normal', 100000, 1, 5), ('C3', 'VIP', 150000, 1, 5), ('C4', 'VIP', 150000, 1, 5), ('C5', 'VIP', 150000, 1, 5), ('C6', 'VIP', 150000, 1, 5), ('C7', 'Normal', 100000, 1, 5), ('C8', 'Normal', 100000, 1, 5), ('C9', 'Normal', 100000, 1, 5), ('C10', 'Couple', 200000, 1, 5),</w:t>
+      </w:r>
+    </w:p>
+    <w:p>
+      <w:pPr>
+        <w:rPr>
+          <w:color w:val="000000" w:themeColor="text1"/>
+          <w:sz w:val="32"/>
+          <w:szCs w:val="32"/>
+        </w:rPr>
+      </w:pPr>
+      <w:r>
+        <w:rPr>
+          <w:color w:val="000000" w:themeColor="text1"/>
+          <w:sz w:val="32"/>
+          <w:szCs w:val="32"/>
+        </w:rPr>
+        <w:t>('D1', 'Normal', 100000, 1, 5), ('D2', 'Normal', 100000, 1, 5), ('D3', 'VIP', 150000, 1, 5), ('D4', 'VIP', 150000, 1, 5), ('D5', 'VIP', 150000, 1, 5), ('D6', 'VIP', 150000, 1, 5), ('D7', 'Normal', 100000, 1, 5), ('D8', 'Normal', 100000, 1, 5), ('D9', 'Normal', 100000, 1, 5), ('D10', 'Couple', 200000, 1, 5),</w:t>
+      </w:r>
+    </w:p>
+    <w:p>
+      <w:pPr>
+        <w:rPr>
+          <w:color w:val="000000" w:themeColor="text1"/>
+          <w:sz w:val="32"/>
+          <w:szCs w:val="32"/>
+        </w:rPr>
+      </w:pPr>
+      <w:r>
+        <w:rPr>
+          <w:color w:val="000000" w:themeColor="text1"/>
+          <w:sz w:val="32"/>
+          <w:szCs w:val="32"/>
+        </w:rPr>
+        <w:t>('E1', 'Normal', 100000, 1, 5), ('E2', 'Normal', 100000, 1, 5), ('E3', 'Normal', 100000, 1, 5), ('E4', 'Normal', 100000, 1, 5), ('E5', 'Normal', 100000, 1, 5), ('E6', 'Normal', 100000, 1, 5), ('E7', 'Normal', 100000, 1, 5), ('E8', 'Normal', 100000, 1, 5), ('E9', 'Normal', 100000, 1, 5), ('E10', 'Couple', 200000, 1, 5);</w:t>
+      </w:r>
+    </w:p>
+    <w:p>
+      <w:pPr>
+        <w:rPr>
+          <w:color w:val="000000" w:themeColor="text1"/>
+          <w:sz w:val="32"/>
+          <w:szCs w:val="32"/>
+        </w:rPr>
+      </w:pPr>
     </w:p>
     <w:p>
       <w:pPr>
@@ -1680,6 +1364,7 @@
           <w:sz w:val="32"/>
           <w:szCs w:val="32"/>
         </w:rPr>
+        <w:lastRenderedPageBreak/>
         <w:drawing>
           <wp:anchor distT="0" distB="0" distL="114300" distR="114300" simplePos="0" relativeHeight="251658240" behindDoc="1" locked="0" layoutInCell="1" allowOverlap="1" wp14:anchorId="5D33CE12" wp14:editId="1C08AABF">
             <wp:simplePos x="0" y="0"/>

</xml_diff>